<commit_message>
Lo-fi added to the document
</commit_message>
<xml_diff>
--- a/UserManual/BowFlexDesigners_user.docx
+++ b/UserManual/BowFlexDesigners_user.docx
@@ -796,71 +796,23 @@
           <w:sz w:val="24"/>
           <w:szCs w:val="24"/>
         </w:rPr>
-        <w:t xml:space="preserve">The results are originally sorted in terms of relevance, this is one of the two </w:t>
-      </w:r>
-      <w:r>
-        <w:rPr>
-          <w:rFonts w:ascii="Times New Roman" w:hAnsi="Times New Roman" w:cs="Times New Roman"/>
-          <w:sz w:val="24"/>
-          <w:szCs w:val="24"/>
-        </w:rPr>
-        <w:t>ooption</w:t>
-      </w:r>
-      <w:r>
-        <w:rPr>
-          <w:rFonts w:ascii="Times New Roman" w:hAnsi="Times New Roman" w:cs="Times New Roman"/>
-          <w:sz w:val="24"/>
-          <w:szCs w:val="24"/>
-        </w:rPr>
-        <w:t xml:space="preserve">, and the other </w:t>
-      </w:r>
-      <w:r>
-        <w:rPr>
-          <w:rFonts w:ascii="Times New Roman" w:hAnsi="Times New Roman" w:cs="Times New Roman"/>
-          <w:sz w:val="24"/>
-          <w:szCs w:val="24"/>
-        </w:rPr>
-        <w:t>option</w:t>
-      </w:r>
-      <w:r>
-        <w:rPr>
-          <w:rFonts w:ascii="Times New Roman" w:hAnsi="Times New Roman" w:cs="Times New Roman"/>
-          <w:sz w:val="24"/>
-          <w:szCs w:val="24"/>
-        </w:rPr>
-        <w:t xml:space="preserve"> is for sorting the results by date. The user can click on the </w:t>
-      </w:r>
-      <w:r>
-        <w:rPr>
-          <w:rFonts w:ascii="Times New Roman" w:hAnsi="Times New Roman" w:cs="Times New Roman"/>
-          <w:sz w:val="24"/>
-          <w:szCs w:val="24"/>
-        </w:rPr>
-        <w:t xml:space="preserve">sort by </w:t>
-      </w:r>
-      <w:r>
-        <w:rPr>
-          <w:rFonts w:ascii="Times New Roman" w:hAnsi="Times New Roman" w:cs="Times New Roman"/>
-          <w:sz w:val="24"/>
-          <w:szCs w:val="24"/>
-        </w:rPr>
-        <w:t xml:space="preserve">date </w:t>
-      </w:r>
-      <w:r>
-        <w:rPr>
-          <w:rFonts w:ascii="Times New Roman" w:hAnsi="Times New Roman" w:cs="Times New Roman"/>
-          <w:sz w:val="24"/>
-          <w:szCs w:val="24"/>
-        </w:rPr>
-        <w:t>option</w:t>
-      </w:r>
-      <w:r>
-        <w:rPr>
-          <w:rFonts w:ascii="Times New Roman" w:hAnsi="Times New Roman" w:cs="Times New Roman"/>
-          <w:sz w:val="24"/>
-          <w:szCs w:val="24"/>
-        </w:rPr>
-        <w:t xml:space="preserve"> to see the results sorted according to the date/time, rather than the relevance to the search term.</w:t>
+        <w:t>Originally we planned to provide the functionality for sorting the search results, according to their date of publication, but we have decided to drop the option. The search results are sorted by relevance</w:t>
+      </w:r>
+      <w:r>
+        <w:rPr>
+          <w:rFonts w:ascii="Times New Roman" w:hAnsi="Times New Roman" w:cs="Times New Roman"/>
+          <w:sz w:val="24"/>
+          <w:szCs w:val="24"/>
+        </w:rPr>
+        <w:t>. H</w:t>
+      </w:r>
+      <w:r>
+        <w:rPr>
+          <w:rFonts w:ascii="Times New Roman" w:hAnsi="Times New Roman" w:cs="Times New Roman"/>
+          <w:sz w:val="24"/>
+          <w:szCs w:val="24"/>
+        </w:rPr>
+        <w:t>owever, within each relevance group, the most recent one comes before the others.</w:t>
       </w:r>
     </w:p>
     <w:p>
@@ -2212,7 +2164,7 @@
             <w:rPr>
               <w:noProof/>
             </w:rPr>
-            <w:t>4</w:t>
+            <w:t>2</w:t>
           </w:r>
         </w:fldSimple>
       </w:p>

</xml_diff>

<commit_message>
ok done-ish with user manual.  need to add some screenshots everywhere before I submit though
</commit_message>
<xml_diff>
--- a/UserManual/BowFlexDesigners_user.docx
+++ b/UserManual/BowFlexDesigners_user.docx
@@ -478,7 +478,7 @@
         </w:numPr>
       </w:pPr>
       <w:r>
-        <w:t>Search (request and response)</w:t>
+        <w:t>Search</w:t>
       </w:r>
     </w:p>
     <w:p>
@@ -505,7 +505,55 @@
           <w:sz w:val="24"/>
           <w:szCs w:val="24"/>
         </w:rPr>
-        <w:t>optionally selects a category (to search within) and enters a series of search phrases.  Bing adds an implicit “AND” between all search terms, so searching for “Dog” will yield may results for “Dog” while “Dog Food” will only yield results pertinent to both “Dog” and “Food”</w:t>
+        <w:t xml:space="preserve">optionally selects a category (to search within) and enters a series of search </w:t>
+      </w:r>
+      <w:r>
+        <w:rPr>
+          <w:rFonts w:ascii="Times New Roman" w:hAnsi="Times New Roman" w:cs="Times New Roman"/>
+          <w:sz w:val="24"/>
+          <w:szCs w:val="24"/>
+        </w:rPr>
+        <w:t>terms delimited by spaces</w:t>
+      </w:r>
+      <w:r>
+        <w:rPr>
+          <w:rFonts w:ascii="Times New Roman" w:hAnsi="Times New Roman" w:cs="Times New Roman"/>
+          <w:sz w:val="24"/>
+          <w:szCs w:val="24"/>
+        </w:rPr>
+        <w:t>.  Bing adds an implicit “AND” between all search terms, so s</w:t>
+      </w:r>
+      <w:r>
+        <w:rPr>
+          <w:rFonts w:ascii="Times New Roman" w:hAnsi="Times New Roman" w:cs="Times New Roman"/>
+          <w:sz w:val="24"/>
+          <w:szCs w:val="24"/>
+        </w:rPr>
+        <w:t xml:space="preserve">earching for </w:t>
+      </w:r>
+      <w:r>
+        <w:rPr>
+          <w:rFonts w:ascii="Times New Roman" w:hAnsi="Times New Roman" w:cs="Times New Roman"/>
+          <w:sz w:val="24"/>
+          <w:szCs w:val="24"/>
+        </w:rPr>
+        <w:t>“Dog Food” will only yield res</w:t>
+      </w:r>
+      <w:r>
+        <w:rPr>
+          <w:rFonts w:ascii="Times New Roman" w:hAnsi="Times New Roman" w:cs="Times New Roman"/>
+          <w:sz w:val="24"/>
+          <w:szCs w:val="24"/>
+        </w:rPr>
+        <w:t>ults pertinent to both “Dog” AND</w:t>
+      </w:r>
+      <w:r>
+        <w:rPr>
+          <w:rFonts w:ascii="Times New Roman" w:hAnsi="Times New Roman" w:cs="Times New Roman"/>
+          <w:sz w:val="24"/>
+          <w:szCs w:val="24"/>
+        </w:rPr>
+        <w:t xml:space="preserve"> “Food”</w:t>
       </w:r>
       <w:r>
         <w:rPr>
@@ -544,7 +592,23 @@
           <w:sz w:val="24"/>
           <w:szCs w:val="24"/>
         </w:rPr>
-        <w:t xml:space="preserve">Top fifteen search results are shown on the main results window. To view more results, the user can click on the “&gt;&gt;” button at the bottom of the screen. The current page number is shown under it for the user to know, where they are in navigation of the results. Similarly “&lt;&lt;” button can be used to move back. </w:t>
+        <w:t>The t</w:t>
+      </w:r>
+      <w:r>
+        <w:rPr>
+          <w:rFonts w:ascii="Times New Roman" w:hAnsi="Times New Roman" w:cs="Times New Roman"/>
+          <w:sz w:val="24"/>
+          <w:szCs w:val="24"/>
+        </w:rPr>
+        <w:t xml:space="preserve">op fifteen search results are shown on the main results window. </w:t>
+      </w:r>
+      <w:r>
+        <w:rPr>
+          <w:rFonts w:ascii="Times New Roman" w:hAnsi="Times New Roman" w:cs="Times New Roman"/>
+          <w:sz w:val="24"/>
+          <w:szCs w:val="24"/>
+        </w:rPr>
+        <w:t>The user can click on the “&lt;&lt;” and “&gt;&gt;” buttons to page through more results if they are available.</w:t>
       </w:r>
     </w:p>
     <w:p>
@@ -651,6 +715,21 @@
     </w:p>
     <w:p>
       <w:pPr>
+        <w:rPr>
+          <w:rFonts w:asciiTheme="majorHAnsi" w:eastAsiaTheme="majorEastAsia" w:hAnsiTheme="majorHAnsi" w:cstheme="majorBidi"/>
+          <w:b/>
+          <w:bCs/>
+          <w:color w:val="4F81BD" w:themeColor="accent1"/>
+          <w:sz w:val="26"/>
+          <w:szCs w:val="26"/>
+        </w:rPr>
+      </w:pPr>
+      <w:r>
+        <w:br w:type="page"/>
+      </w:r>
+    </w:p>
+    <w:p>
+      <w:pPr>
         <w:pStyle w:val="Heading2"/>
         <w:numPr>
           <w:ilvl w:val="0"/>
@@ -679,7 +758,7 @@
           <w:szCs w:val="24"/>
         </w:rPr>
         <w:drawing>
-          <wp:anchor distT="0" distB="0" distL="114300" distR="114300" simplePos="0" relativeHeight="251678720" behindDoc="0" locked="0" layoutInCell="1" allowOverlap="1">
+          <wp:anchor distT="0" distB="0" distL="114300" distR="114300" simplePos="0" relativeHeight="251691008" behindDoc="0" locked="0" layoutInCell="1" allowOverlap="1">
             <wp:simplePos x="0" y="0"/>
             <wp:positionH relativeFrom="column">
               <wp:posOffset>1676400</wp:posOffset>
@@ -698,7 +777,7 @@
                 <wp:lineTo x="-175" y="0"/>
               </wp:wrapPolygon>
             </wp:wrapThrough>
-            <wp:docPr id="7" name="Picture 5"/>
+            <wp:docPr id="1" name="Picture 5"/>
             <wp:cNvGraphicFramePr>
               <a:graphicFrameLocks xmlns:a="http://schemas.openxmlformats.org/drawingml/2006/main" noChangeAspect="1"/>
             </wp:cNvGraphicFramePr>
@@ -746,7 +825,7 @@
           <w:sz w:val="24"/>
           <w:szCs w:val="24"/>
         </w:rPr>
-        <w:t>BigNews also shows the recent searches (for current session) in the “list” to the right of the currently visible searches. The user can make multiple search requests and then toggle among them. If the user clicks on any one of the search terms on the right, the results for that search term get loaded to the left and the user can navigate through them the same way.</w:t>
+        <w:t>BigNews also shows all other searches from the user’s current session. The user can make multiple search requests and then switch between the results. If the user clicks on any one of the search terms on the right, the results for that search term get loaded to the left and the user can navigate through them the same way.</w:t>
       </w:r>
     </w:p>
     <w:p>
@@ -755,7 +834,6 @@
         <w:jc w:val="both"/>
         <w:rPr>
           <w:rFonts w:ascii="Times New Roman" w:hAnsi="Times New Roman" w:cs="Times New Roman"/>
-          <w:noProof/>
           <w:sz w:val="24"/>
           <w:szCs w:val="24"/>
         </w:rPr>
@@ -803,6 +881,273 @@
           <w:sz w:val="24"/>
           <w:szCs w:val="24"/>
         </w:rPr>
+      </w:pPr>
+    </w:p>
+    <w:p>
+      <w:pPr>
+        <w:pStyle w:val="Heading2"/>
+        <w:numPr>
+          <w:ilvl w:val="0"/>
+          <w:numId w:val="4"/>
+        </w:numPr>
+      </w:pPr>
+      <w:r>
+        <w:t>Advanced Usage</w:t>
+      </w:r>
+    </w:p>
+    <w:p>
+      <w:r>
+        <w:t>The following keyboard shortcuts allow for quick traversal of BigNews without the use of the mouse:</w:t>
+      </w:r>
+    </w:p>
+    <w:tbl>
+      <w:tblPr>
+        <w:tblStyle w:val="TableGrid"/>
+        <w:tblW w:w="0" w:type="auto"/>
+        <w:tblLook w:val="00BF"/>
+      </w:tblPr>
+      <w:tblGrid>
+        <w:gridCol w:w="2268"/>
+        <w:gridCol w:w="7308"/>
+      </w:tblGrid>
+      <w:tr>
+        <w:tc>
+          <w:tcPr>
+            <w:tcW w:w="2268" w:type="dxa"/>
+          </w:tcPr>
+          <w:p>
+            <w:r>
+              <w:t>Keyboard Shortcut</w:t>
+            </w:r>
+          </w:p>
+        </w:tc>
+        <w:tc>
+          <w:tcPr>
+            <w:tcW w:w="7308" w:type="dxa"/>
+          </w:tcPr>
+          <w:p>
+            <w:r>
+              <w:t>Action</w:t>
+            </w:r>
+          </w:p>
+        </w:tc>
+      </w:tr>
+      <w:tr>
+        <w:tc>
+          <w:tcPr>
+            <w:tcW w:w="2268" w:type="dxa"/>
+          </w:tcPr>
+          <w:p>
+            <w:r>
+              <w:t>Ctrl-D</w:t>
+            </w:r>
+          </w:p>
+        </w:tc>
+        <w:tc>
+          <w:tcPr>
+            <w:tcW w:w="7308" w:type="dxa"/>
+          </w:tcPr>
+          <w:p>
+            <w:r>
+              <w:t>Focus on category bar</w:t>
+            </w:r>
+          </w:p>
+        </w:tc>
+      </w:tr>
+      <w:tr>
+        <w:tc>
+          <w:tcPr>
+            <w:tcW w:w="2268" w:type="dxa"/>
+          </w:tcPr>
+          <w:p>
+            <w:r>
+              <w:t>Ctrl-S</w:t>
+            </w:r>
+          </w:p>
+        </w:tc>
+        <w:tc>
+          <w:tcPr>
+            <w:tcW w:w="7308" w:type="dxa"/>
+          </w:tcPr>
+          <w:p>
+            <w:r>
+              <w:t>Focus on search box</w:t>
+            </w:r>
+          </w:p>
+        </w:tc>
+      </w:tr>
+      <w:tr>
+        <w:tc>
+          <w:tcPr>
+            <w:tcW w:w="2268" w:type="dxa"/>
+          </w:tcPr>
+          <w:p>
+            <w:r>
+              <w:t>Ctrl-H</w:t>
+            </w:r>
+          </w:p>
+        </w:tc>
+        <w:tc>
+          <w:tcPr>
+            <w:tcW w:w="7308" w:type="dxa"/>
+          </w:tcPr>
+          <w:p>
+            <w:r>
+              <w:t>Open up search view and focus on history</w:t>
+            </w:r>
+          </w:p>
+        </w:tc>
+      </w:tr>
+      <w:tr>
+        <w:tc>
+          <w:tcPr>
+            <w:tcW w:w="2268" w:type="dxa"/>
+          </w:tcPr>
+          <w:p>
+            <w:r>
+              <w:t>Ctrl-K</w:t>
+            </w:r>
+          </w:p>
+        </w:tc>
+        <w:tc>
+          <w:tcPr>
+            <w:tcW w:w="7308" w:type="dxa"/>
+          </w:tcPr>
+          <w:p>
+            <w:r>
+              <w:t>Open up search view and go to next page of search results (if possible)</w:t>
+            </w:r>
+          </w:p>
+        </w:tc>
+      </w:tr>
+      <w:tr>
+        <w:tc>
+          <w:tcPr>
+            <w:tcW w:w="2268" w:type="dxa"/>
+          </w:tcPr>
+          <w:p>
+            <w:r>
+              <w:t>Ctrl-J</w:t>
+            </w:r>
+          </w:p>
+        </w:tc>
+        <w:tc>
+          <w:tcPr>
+            <w:tcW w:w="7308" w:type="dxa"/>
+          </w:tcPr>
+          <w:p>
+            <w:r>
+              <w:t>Open up search view and go to previous page of search results (if possible)</w:t>
+            </w:r>
+          </w:p>
+        </w:tc>
+      </w:tr>
+      <w:tr>
+        <w:tc>
+          <w:tcPr>
+            <w:tcW w:w="2268" w:type="dxa"/>
+          </w:tcPr>
+          <w:p>
+            <w:r>
+              <w:t>Ctrl-Minus (-)</w:t>
+            </w:r>
+          </w:p>
+        </w:tc>
+        <w:tc>
+          <w:tcPr>
+            <w:tcW w:w="7308" w:type="dxa"/>
+          </w:tcPr>
+          <w:p>
+            <w:r>
+              <w:t>Make font smaller</w:t>
+            </w:r>
+          </w:p>
+        </w:tc>
+      </w:tr>
+      <w:tr>
+        <w:tc>
+          <w:tcPr>
+            <w:tcW w:w="2268" w:type="dxa"/>
+          </w:tcPr>
+          <w:p>
+            <w:r>
+              <w:t>Ctrl-=</w:t>
+            </w:r>
+          </w:p>
+        </w:tc>
+        <w:tc>
+          <w:tcPr>
+            <w:tcW w:w="7308" w:type="dxa"/>
+          </w:tcPr>
+          <w:p>
+            <w:r>
+              <w:t>Make font larger</w:t>
+            </w:r>
+          </w:p>
+        </w:tc>
+      </w:tr>
+      <w:tr>
+        <w:tc>
+          <w:tcPr>
+            <w:tcW w:w="2268" w:type="dxa"/>
+          </w:tcPr>
+          <w:p>
+            <w:r>
+              <w:t>Ctrl-F</w:t>
+            </w:r>
+          </w:p>
+        </w:tc>
+        <w:tc>
+          <w:tcPr>
+            <w:tcW w:w="7308" w:type="dxa"/>
+          </w:tcPr>
+          <w:p>
+            <w:r>
+              <w:t xml:space="preserve">Switch to headlines </w:t>
+            </w:r>
+          </w:p>
+        </w:tc>
+      </w:tr>
+      <w:tr>
+        <w:tc>
+          <w:tcPr>
+            <w:tcW w:w="2268" w:type="dxa"/>
+          </w:tcPr>
+          <w:p>
+            <w:r>
+              <w:t>Ctrl-G</w:t>
+            </w:r>
+          </w:p>
+        </w:tc>
+        <w:tc>
+          <w:tcPr>
+            <w:tcW w:w="7308" w:type="dxa"/>
+          </w:tcPr>
+          <w:p>
+            <w:r>
+              <w:t>Switch to search results</w:t>
+            </w:r>
+          </w:p>
+        </w:tc>
+      </w:tr>
+    </w:tbl>
+    <w:p/>
+    <w:p/>
+    <w:p>
+      <w:pPr>
+        <w:pStyle w:val="Heading2"/>
+        <w:numPr>
+          <w:ilvl w:val="0"/>
+          <w:numId w:val="4"/>
+        </w:numPr>
+      </w:pPr>
+      <w:r>
+        <w:t>Example</w:t>
+      </w:r>
+    </w:p>
+    <w:p>
+      <w:pPr>
+        <w:jc w:val="both"/>
       </w:pPr>
     </w:p>
     <w:p>
@@ -1869,12 +2214,29 @@
     </w:p>
     <w:p>
       <w:pPr>
-        <w:jc w:val="center"/>
+        <w:tabs>
+          <w:tab w:val="left" w:pos="3893"/>
+          <w:tab w:val="center" w:pos="4680"/>
+        </w:tabs>
         <w:rPr>
           <w:rFonts w:ascii="Arial" w:hAnsi="Arial" w:cs="Arial"/>
           <w:b/>
         </w:rPr>
       </w:pPr>
+      <w:r>
+        <w:rPr>
+          <w:rFonts w:ascii="Arial" w:hAnsi="Arial" w:cs="Arial"/>
+          <w:b/>
+        </w:rPr>
+        <w:tab/>
+      </w:r>
+      <w:r>
+        <w:rPr>
+          <w:rFonts w:ascii="Arial" w:hAnsi="Arial" w:cs="Arial"/>
+          <w:b/>
+        </w:rPr>
+        <w:tab/>
+      </w:r>
       <w:r>
         <w:rPr>
           <w:rFonts w:ascii="Arial" w:hAnsi="Arial" w:cs="Arial"/>
@@ -1941,7 +2303,7 @@
             <w:rPr>
               <w:noProof/>
             </w:rPr>
-            <w:t>1</w:t>
+            <w:t>2</w:t>
           </w:r>
         </w:fldSimple>
       </w:p>
@@ -2370,145 +2732,7 @@
       </w:pPr>
     </w:pPrDefault>
   </w:docDefaults>
-  <w:latentStyles w:defLockedState="0" w:defUIPriority="99" w:defSemiHidden="1" w:defUnhideWhenUsed="1" w:defQFormat="0" w:count="276">
-    <w:lsdException w:name="Normal" w:semiHidden="0" w:uiPriority="0" w:unhideWhenUsed="0" w:qFormat="1"/>
-    <w:lsdException w:name="heading 1" w:semiHidden="0" w:uiPriority="9" w:unhideWhenUsed="0" w:qFormat="1"/>
-    <w:lsdException w:name="heading 2" w:uiPriority="9" w:qFormat="1"/>
-    <w:lsdException w:name="heading 3" w:uiPriority="9" w:qFormat="1"/>
-    <w:lsdException w:name="heading 4" w:uiPriority="9" w:qFormat="1"/>
-    <w:lsdException w:name="heading 5" w:uiPriority="9" w:qFormat="1"/>
-    <w:lsdException w:name="heading 6" w:uiPriority="9" w:qFormat="1"/>
-    <w:lsdException w:name="heading 7" w:uiPriority="9" w:qFormat="1"/>
-    <w:lsdException w:name="heading 8" w:uiPriority="9" w:qFormat="1"/>
-    <w:lsdException w:name="heading 9" w:uiPriority="9" w:qFormat="1"/>
-    <w:lsdException w:name="toc 1" w:uiPriority="39"/>
-    <w:lsdException w:name="toc 2" w:uiPriority="39"/>
-    <w:lsdException w:name="toc 3" w:uiPriority="39"/>
-    <w:lsdException w:name="toc 4" w:uiPriority="39"/>
-    <w:lsdException w:name="toc 5" w:uiPriority="39"/>
-    <w:lsdException w:name="toc 6" w:uiPriority="39"/>
-    <w:lsdException w:name="toc 7" w:uiPriority="39"/>
-    <w:lsdException w:name="toc 8" w:uiPriority="39"/>
-    <w:lsdException w:name="toc 9" w:uiPriority="39"/>
-    <w:lsdException w:name="caption" w:uiPriority="35" w:qFormat="1"/>
-    <w:lsdException w:name="Title" w:semiHidden="0" w:uiPriority="10" w:unhideWhenUsed="0" w:qFormat="1"/>
-    <w:lsdException w:name="Default Paragraph Font" w:uiPriority="1"/>
-    <w:lsdException w:name="Subtitle" w:semiHidden="0" w:uiPriority="11" w:unhideWhenUsed="0" w:qFormat="1"/>
-    <w:lsdException w:name="Strong" w:semiHidden="0" w:uiPriority="22" w:unhideWhenUsed="0" w:qFormat="1"/>
-    <w:lsdException w:name="Emphasis" w:semiHidden="0" w:uiPriority="20" w:unhideWhenUsed="0" w:qFormat="1"/>
-    <w:lsdException w:name="Table Grid" w:semiHidden="0" w:uiPriority="59" w:unhideWhenUsed="0"/>
-    <w:lsdException w:name="Placeholder Text" w:unhideWhenUsed="0"/>
-    <w:lsdException w:name="No Spacing" w:semiHidden="0" w:uiPriority="1" w:unhideWhenUsed="0" w:qFormat="1"/>
-    <w:lsdException w:name="Light Shading" w:semiHidden="0" w:uiPriority="60" w:unhideWhenUsed="0"/>
-    <w:lsdException w:name="Light List" w:semiHidden="0" w:uiPriority="61" w:unhideWhenUsed="0"/>
-    <w:lsdException w:name="Light Grid" w:semiHidden="0" w:uiPriority="62" w:unhideWhenUsed="0"/>
-    <w:lsdException w:name="Medium Shading 1" w:semiHidden="0" w:uiPriority="63" w:unhideWhenUsed="0"/>
-    <w:lsdException w:name="Medium Shading 2" w:semiHidden="0" w:uiPriority="64" w:unhideWhenUsed="0"/>
-    <w:lsdException w:name="Medium List 1" w:semiHidden="0" w:uiPriority="65" w:unhideWhenUsed="0"/>
-    <w:lsdException w:name="Medium List 2" w:semiHidden="0" w:uiPriority="66" w:unhideWhenUsed="0"/>
-    <w:lsdException w:name="Medium Grid 1" w:semiHidden="0" w:uiPriority="67" w:unhideWhenUsed="0"/>
-    <w:lsdException w:name="Medium Grid 2" w:semiHidden="0" w:uiPriority="68" w:unhideWhenUsed="0"/>
-    <w:lsdException w:name="Medium Grid 3" w:semiHidden="0" w:uiPriority="69" w:unhideWhenUsed="0"/>
-    <w:lsdException w:name="Dark List" w:semiHidden="0" w:uiPriority="70" w:unhideWhenUsed="0"/>
-    <w:lsdException w:name="Colorful Shading" w:semiHidden="0" w:uiPriority="71" w:unhideWhenUsed="0"/>
-    <w:lsdException w:name="Colorful List" w:semiHidden="0" w:uiPriority="72" w:unhideWhenUsed="0"/>
-    <w:lsdException w:name="Colorful Grid" w:semiHidden="0" w:uiPriority="73" w:unhideWhenUsed="0"/>
-    <w:lsdException w:name="Light Shading Accent 1" w:semiHidden="0" w:uiPriority="60" w:unhideWhenUsed="0"/>
-    <w:lsdException w:name="Light List Accent 1" w:semiHidden="0" w:uiPriority="61" w:unhideWhenUsed="0"/>
-    <w:lsdException w:name="Light Grid Accent 1" w:semiHidden="0" w:uiPriority="62" w:unhideWhenUsed="0"/>
-    <w:lsdException w:name="Medium Shading 1 Accent 1" w:semiHidden="0" w:uiPriority="63" w:unhideWhenUsed="0"/>
-    <w:lsdException w:name="Medium Shading 2 Accent 1" w:semiHidden="0" w:uiPriority="64" w:unhideWhenUsed="0"/>
-    <w:lsdException w:name="Medium List 1 Accent 1" w:semiHidden="0" w:uiPriority="65" w:unhideWhenUsed="0"/>
-    <w:lsdException w:name="Revision" w:unhideWhenUsed="0"/>
-    <w:lsdException w:name="List Paragraph" w:semiHidden="0" w:uiPriority="34" w:unhideWhenUsed="0" w:qFormat="1"/>
-    <w:lsdException w:name="Quote" w:semiHidden="0" w:uiPriority="29" w:unhideWhenUsed="0" w:qFormat="1"/>
-    <w:lsdException w:name="Intense Quote" w:semiHidden="0" w:uiPriority="30" w:unhideWhenUsed="0" w:qFormat="1"/>
-    <w:lsdException w:name="Medium List 2 Accent 1" w:semiHidden="0" w:uiPriority="66" w:unhideWhenUsed="0"/>
-    <w:lsdException w:name="Medium Grid 1 Accent 1" w:semiHidden="0" w:uiPriority="67" w:unhideWhenUsed="0"/>
-    <w:lsdException w:name="Medium Grid 2 Accent 1" w:semiHidden="0" w:uiPriority="68" w:unhideWhenUsed="0"/>
-    <w:lsdException w:name="Medium Grid 3 Accent 1" w:semiHidden="0" w:uiPriority="69" w:unhideWhenUsed="0"/>
-    <w:lsdException w:name="Dark List Accent 1" w:semiHidden="0" w:uiPriority="70" w:unhideWhenUsed="0"/>
-    <w:lsdException w:name="Colorful Shading Accent 1" w:semiHidden="0" w:uiPriority="71" w:unhideWhenUsed="0"/>
-    <w:lsdException w:name="Colorful List Accent 1" w:semiHidden="0" w:uiPriority="72" w:unhideWhenUsed="0"/>
-    <w:lsdException w:name="Colorful Grid Accent 1" w:semiHidden="0" w:uiPriority="73" w:unhideWhenUsed="0"/>
-    <w:lsdException w:name="Light Shading Accent 2" w:semiHidden="0" w:uiPriority="60" w:unhideWhenUsed="0"/>
-    <w:lsdException w:name="Light List Accent 2" w:semiHidden="0" w:uiPriority="61" w:unhideWhenUsed="0"/>
-    <w:lsdException w:name="Light Grid Accent 2" w:semiHidden="0" w:uiPriority="62" w:unhideWhenUsed="0"/>
-    <w:lsdException w:name="Medium Shading 1 Accent 2" w:semiHidden="0" w:uiPriority="63" w:unhideWhenUsed="0"/>
-    <w:lsdException w:name="Medium Shading 2 Accent 2" w:semiHidden="0" w:uiPriority="64" w:unhideWhenUsed="0"/>
-    <w:lsdException w:name="Medium List 1 Accent 2" w:semiHidden="0" w:uiPriority="65" w:unhideWhenUsed="0"/>
-    <w:lsdException w:name="Medium List 2 Accent 2" w:semiHidden="0" w:uiPriority="66" w:unhideWhenUsed="0"/>
-    <w:lsdException w:name="Medium Grid 1 Accent 2" w:semiHidden="0" w:uiPriority="67" w:unhideWhenUsed="0"/>
-    <w:lsdException w:name="Medium Grid 2 Accent 2" w:semiHidden="0" w:uiPriority="68" w:unhideWhenUsed="0"/>
-    <w:lsdException w:name="Medium Grid 3 Accent 2" w:semiHidden="0" w:uiPriority="69" w:unhideWhenUsed="0"/>
-    <w:lsdException w:name="Dark List Accent 2" w:semiHidden="0" w:uiPriority="70" w:unhideWhenUsed="0"/>
-    <w:lsdException w:name="Colorful Shading Accent 2" w:semiHidden="0" w:uiPriority="71" w:unhideWhenUsed="0"/>
-    <w:lsdException w:name="Colorful List Accent 2" w:semiHidden="0" w:uiPriority="72" w:unhideWhenUsed="0"/>
-    <w:lsdException w:name="Colorful Grid Accent 2" w:semiHidden="0" w:uiPriority="73" w:unhideWhenUsed="0"/>
-    <w:lsdException w:name="Light Shading Accent 3" w:semiHidden="0" w:uiPriority="60" w:unhideWhenUsed="0"/>
-    <w:lsdException w:name="Light List Accent 3" w:semiHidden="0" w:uiPriority="61" w:unhideWhenUsed="0"/>
-    <w:lsdException w:name="Light Grid Accent 3" w:semiHidden="0" w:uiPriority="62" w:unhideWhenUsed="0"/>
-    <w:lsdException w:name="Medium Shading 1 Accent 3" w:semiHidden="0" w:uiPriority="63" w:unhideWhenUsed="0"/>
-    <w:lsdException w:name="Medium Shading 2 Accent 3" w:semiHidden="0" w:uiPriority="64" w:unhideWhenUsed="0"/>
-    <w:lsdException w:name="Medium List 1 Accent 3" w:semiHidden="0" w:uiPriority="65" w:unhideWhenUsed="0"/>
-    <w:lsdException w:name="Medium List 2 Accent 3" w:semiHidden="0" w:uiPriority="66" w:unhideWhenUsed="0"/>
-    <w:lsdException w:name="Medium Grid 1 Accent 3" w:semiHidden="0" w:uiPriority="67" w:unhideWhenUsed="0"/>
-    <w:lsdException w:name="Medium Grid 2 Accent 3" w:semiHidden="0" w:uiPriority="68" w:unhideWhenUsed="0"/>
-    <w:lsdException w:name="Medium Grid 3 Accent 3" w:semiHidden="0" w:uiPriority="69" w:unhideWhenUsed="0"/>
-    <w:lsdException w:name="Dark List Accent 3" w:semiHidden="0" w:uiPriority="70" w:unhideWhenUsed="0"/>
-    <w:lsdException w:name="Colorful Shading Accent 3" w:semiHidden="0" w:uiPriority="71" w:unhideWhenUsed="0"/>
-    <w:lsdException w:name="Colorful List Accent 3" w:semiHidden="0" w:uiPriority="72" w:unhideWhenUsed="0"/>
-    <w:lsdException w:name="Colorful Grid Accent 3" w:semiHidden="0" w:uiPriority="73" w:unhideWhenUsed="0"/>
-    <w:lsdException w:name="Light Shading Accent 4" w:semiHidden="0" w:uiPriority="60" w:unhideWhenUsed="0"/>
-    <w:lsdException w:name="Light List Accent 4" w:semiHidden="0" w:uiPriority="61" w:unhideWhenUsed="0"/>
-    <w:lsdException w:name="Light Grid Accent 4" w:semiHidden="0" w:uiPriority="62" w:unhideWhenUsed="0"/>
-    <w:lsdException w:name="Medium Shading 1 Accent 4" w:semiHidden="0" w:uiPriority="63" w:unhideWhenUsed="0"/>
-    <w:lsdException w:name="Medium Shading 2 Accent 4" w:semiHidden="0" w:uiPriority="64" w:unhideWhenUsed="0"/>
-    <w:lsdException w:name="Medium List 1 Accent 4" w:semiHidden="0" w:uiPriority="65" w:unhideWhenUsed="0"/>
-    <w:lsdException w:name="Medium List 2 Accent 4" w:semiHidden="0" w:uiPriority="66" w:unhideWhenUsed="0"/>
-    <w:lsdException w:name="Medium Grid 1 Accent 4" w:semiHidden="0" w:uiPriority="67" w:unhideWhenUsed="0"/>
-    <w:lsdException w:name="Medium Grid 2 Accent 4" w:semiHidden="0" w:uiPriority="68" w:unhideWhenUsed="0"/>
-    <w:lsdException w:name="Medium Grid 3 Accent 4" w:semiHidden="0" w:uiPriority="69" w:unhideWhenUsed="0"/>
-    <w:lsdException w:name="Dark List Accent 4" w:semiHidden="0" w:uiPriority="70" w:unhideWhenUsed="0"/>
-    <w:lsdException w:name="Colorful Shading Accent 4" w:semiHidden="0" w:uiPriority="71" w:unhideWhenUsed="0"/>
-    <w:lsdException w:name="Colorful List Accent 4" w:semiHidden="0" w:uiPriority="72" w:unhideWhenUsed="0"/>
-    <w:lsdException w:name="Colorful Grid Accent 4" w:semiHidden="0" w:uiPriority="73" w:unhideWhenUsed="0"/>
-    <w:lsdException w:name="Light Shading Accent 5" w:semiHidden="0" w:uiPriority="60" w:unhideWhenUsed="0"/>
-    <w:lsdException w:name="Light List Accent 5" w:semiHidden="0" w:uiPriority="61" w:unhideWhenUsed="0"/>
-    <w:lsdException w:name="Light Grid Accent 5" w:semiHidden="0" w:uiPriority="62" w:unhideWhenUsed="0"/>
-    <w:lsdException w:name="Medium Shading 1 Accent 5" w:semiHidden="0" w:uiPriority="63" w:unhideWhenUsed="0"/>
-    <w:lsdException w:name="Medium Shading 2 Accent 5" w:semiHidden="0" w:uiPriority="64" w:unhideWhenUsed="0"/>
-    <w:lsdException w:name="Medium List 1 Accent 5" w:semiHidden="0" w:uiPriority="65" w:unhideWhenUsed="0"/>
-    <w:lsdException w:name="Medium List 2 Accent 5" w:semiHidden="0" w:uiPriority="66" w:unhideWhenUsed="0"/>
-    <w:lsdException w:name="Medium Grid 1 Accent 5" w:semiHidden="0" w:uiPriority="67" w:unhideWhenUsed="0"/>
-    <w:lsdException w:name="Medium Grid 2 Accent 5" w:semiHidden="0" w:uiPriority="68" w:unhideWhenUsed="0"/>
-    <w:lsdException w:name="Medium Grid 3 Accent 5" w:semiHidden="0" w:uiPriority="69" w:unhideWhenUsed="0"/>
-    <w:lsdException w:name="Dark List Accent 5" w:semiHidden="0" w:uiPriority="70" w:unhideWhenUsed="0"/>
-    <w:lsdException w:name="Colorful Shading Accent 5" w:semiHidden="0" w:uiPriority="71" w:unhideWhenUsed="0"/>
-    <w:lsdException w:name="Colorful List Accent 5" w:semiHidden="0" w:uiPriority="72" w:unhideWhenUsed="0"/>
-    <w:lsdException w:name="Colorful Grid Accent 5" w:semiHidden="0" w:uiPriority="73" w:unhideWhenUsed="0"/>
-    <w:lsdException w:name="Light Shading Accent 6" w:semiHidden="0" w:uiPriority="60" w:unhideWhenUsed="0"/>
-    <w:lsdException w:name="Light List Accent 6" w:semiHidden="0" w:uiPriority="61" w:unhideWhenUsed="0"/>
-    <w:lsdException w:name="Light Grid Accent 6" w:semiHidden="0" w:uiPriority="62" w:unhideWhenUsed="0"/>
-    <w:lsdException w:name="Medium Shading 1 Accent 6" w:semiHidden="0" w:uiPriority="63" w:unhideWhenUsed="0"/>
-    <w:lsdException w:name="Medium Shading 2 Accent 6" w:semiHidden="0" w:uiPriority="64" w:unhideWhenUsed="0"/>
-    <w:lsdException w:name="Medium List 1 Accent 6" w:semiHidden="0" w:uiPriority="65" w:unhideWhenUsed="0"/>
-    <w:lsdException w:name="Medium List 2 Accent 6" w:semiHidden="0" w:uiPriority="66" w:unhideWhenUsed="0"/>
-    <w:lsdException w:name="Medium Grid 1 Accent 6" w:semiHidden="0" w:uiPriority="67" w:unhideWhenUsed="0"/>
-    <w:lsdException w:name="Medium Grid 2 Accent 6" w:semiHidden="0" w:uiPriority="68" w:unhideWhenUsed="0"/>
-    <w:lsdException w:name="Medium Grid 3 Accent 6" w:semiHidden="0" w:uiPriority="69" w:unhideWhenUsed="0"/>
-    <w:lsdException w:name="Dark List Accent 6" w:semiHidden="0" w:uiPriority="70" w:unhideWhenUsed="0"/>
-    <w:lsdException w:name="Colorful Shading Accent 6" w:semiHidden="0" w:uiPriority="71" w:unhideWhenUsed="0"/>
-    <w:lsdException w:name="Colorful List Accent 6" w:semiHidden="0" w:uiPriority="72" w:unhideWhenUsed="0"/>
-    <w:lsdException w:name="Colorful Grid Accent 6" w:semiHidden="0" w:uiPriority="73" w:unhideWhenUsed="0"/>
-    <w:lsdException w:name="Subtle Emphasis" w:semiHidden="0" w:uiPriority="19" w:unhideWhenUsed="0" w:qFormat="1"/>
-    <w:lsdException w:name="Intense Emphasis" w:semiHidden="0" w:uiPriority="21" w:unhideWhenUsed="0" w:qFormat="1"/>
-    <w:lsdException w:name="Subtle Reference" w:semiHidden="0" w:uiPriority="31" w:unhideWhenUsed="0" w:qFormat="1"/>
-    <w:lsdException w:name="Intense Reference" w:semiHidden="0" w:uiPriority="32" w:unhideWhenUsed="0" w:qFormat="1"/>
-    <w:lsdException w:name="Book Title" w:semiHidden="0" w:uiPriority="33" w:unhideWhenUsed="0" w:qFormat="1"/>
-    <w:lsdException w:name="Bibliography" w:uiPriority="37"/>
-    <w:lsdException w:name="TOC Heading" w:uiPriority="39" w:qFormat="1"/>
-  </w:latentStyles>
+  <w:latentStyles w:defLockedState="0" w:defUIPriority="0" w:defSemiHidden="0" w:defUnhideWhenUsed="0" w:defQFormat="0" w:count="276"/>
   <w:style w:type="paragraph" w:default="1" w:styleId="Normal">
     <w:name w:val="Normal"/>
     <w:qFormat/>
@@ -2868,6 +3092,31 @@
       <w:szCs w:val="16"/>
     </w:rPr>
   </w:style>
+  <w:style w:type="table" w:styleId="TableGrid">
+    <w:name w:val="Table Grid"/>
+    <w:basedOn w:val="TableNormal"/>
+    <w:rsid w:val="00DD6129"/>
+    <w:pPr>
+      <w:spacing w:after="0" w:line="240" w:lineRule="auto"/>
+    </w:pPr>
+    <w:tblPr>
+      <w:tblInd w:w="0" w:type="dxa"/>
+      <w:tblBorders>
+        <w:top w:val="single" w:sz="4" w:space="0" w:color="000000" w:themeColor="text1"/>
+        <w:left w:val="single" w:sz="4" w:space="0" w:color="000000" w:themeColor="text1"/>
+        <w:bottom w:val="single" w:sz="4" w:space="0" w:color="000000" w:themeColor="text1"/>
+        <w:right w:val="single" w:sz="4" w:space="0" w:color="000000" w:themeColor="text1"/>
+        <w:insideH w:val="single" w:sz="4" w:space="0" w:color="000000" w:themeColor="text1"/>
+        <w:insideV w:val="single" w:sz="4" w:space="0" w:color="000000" w:themeColor="text1"/>
+      </w:tblBorders>
+      <w:tblCellMar>
+        <w:top w:w="0" w:type="dxa"/>
+        <w:left w:w="108" w:type="dxa"/>
+        <w:bottom w:w="0" w:type="dxa"/>
+        <w:right w:w="108" w:type="dxa"/>
+      </w:tblCellMar>
+    </w:tblPr>
+  </w:style>
 </w:styles>
 </file>
 

</xml_diff>

<commit_message>
a few small fixes, screenshots done, docs done
</commit_message>
<xml_diff>
--- a/UserManual/BowFlexDesigners_user.docx
+++ b/UserManual/BowFlexDesigners_user.docx
@@ -13,6 +13,7 @@
       <w:r>
         <w:t>User Manual</w:t>
       </w:r>
+      <w:proofErr w:type="gramStart"/>
       <w:r>
         <w:t xml:space="preserve">: </w:t>
       </w:r>
@@ -24,7 +25,15 @@
           <w:sz w:val="96"/>
           <w:szCs w:val="96"/>
         </w:rPr>
-        <w:t>BIG NEWS</w:t>
+        <w:t>BIG</w:t>
+      </w:r>
+      <w:proofErr w:type="gramEnd"/>
+      <w:r>
+        <w:rPr>
+          <w:sz w:val="96"/>
+          <w:szCs w:val="96"/>
+        </w:rPr>
+        <w:t xml:space="preserve"> NEWS</w:t>
       </w:r>
     </w:p>
     <w:p>
@@ -131,12 +140,37 @@
           <w:rStyle w:val="apple-style-span"/>
         </w:rPr>
       </w:pPr>
+      <w:proofErr w:type="spellStart"/>
       <w:r>
         <w:rPr>
           <w:rStyle w:val="apple-style-span"/>
           <w:szCs w:val="22"/>
         </w:rPr>
-        <w:t>Waseem Ilahi (</w:t>
+        <w:t>Waseem</w:t>
+      </w:r>
+      <w:proofErr w:type="spellEnd"/>
+      <w:r>
+        <w:rPr>
+          <w:rStyle w:val="apple-style-span"/>
+          <w:szCs w:val="22"/>
+        </w:rPr>
+        <w:t xml:space="preserve"> </w:t>
+      </w:r>
+      <w:proofErr w:type="spellStart"/>
+      <w:r>
+        <w:rPr>
+          <w:rStyle w:val="apple-style-span"/>
+          <w:szCs w:val="22"/>
+        </w:rPr>
+        <w:t>Ilahi</w:t>
+      </w:r>
+      <w:proofErr w:type="spellEnd"/>
+      <w:r>
+        <w:rPr>
+          <w:rStyle w:val="apple-style-span"/>
+          <w:szCs w:val="22"/>
+        </w:rPr>
+        <w:t xml:space="preserve"> (</w:t>
       </w:r>
       <w:hyperlink r:id="rId7" w:history="1">
         <w:r>
@@ -216,6 +250,7 @@
         </w:rPr>
         <w:t xml:space="preserve">David </w:t>
       </w:r>
+      <w:proofErr w:type="spellStart"/>
       <w:r>
         <w:rPr>
           <w:rStyle w:val="apple-style-span"/>
@@ -223,6 +258,7 @@
         </w:rPr>
         <w:t>Flerlage</w:t>
       </w:r>
+      <w:proofErr w:type="spellEnd"/>
       <w:r>
         <w:rPr>
           <w:rStyle w:val="apple-style-span"/>
@@ -351,7 +387,25 @@
           <w:sz w:val="24"/>
           <w:szCs w:val="24"/>
         </w:rPr>
-        <w:t xml:space="preserve">This document lists the basic functionality provided by BigNews. Then it briefly tries to state how to use each of these functionalities. </w:t>
+        <w:t xml:space="preserve">This document lists the basic functionality provided by </w:t>
+      </w:r>
+      <w:proofErr w:type="spellStart"/>
+      <w:r>
+        <w:rPr>
+          <w:rFonts w:ascii="Times New Roman" w:hAnsi="Times New Roman" w:cs="Times New Roman"/>
+          <w:sz w:val="24"/>
+          <w:szCs w:val="24"/>
+        </w:rPr>
+        <w:t>BigNews</w:t>
+      </w:r>
+      <w:proofErr w:type="spellEnd"/>
+      <w:r>
+        <w:rPr>
+          <w:rFonts w:ascii="Times New Roman" w:hAnsi="Times New Roman" w:cs="Times New Roman"/>
+          <w:sz w:val="24"/>
+          <w:szCs w:val="24"/>
+        </w:rPr>
+        <w:t xml:space="preserve">. Then it briefly tries to state how to use each of these functionalities. </w:t>
       </w:r>
     </w:p>
     <w:p>
@@ -386,7 +440,43 @@
           <w:sz w:val="24"/>
           <w:szCs w:val="24"/>
         </w:rPr>
-        <w:t>. At the top of UI, at the left side, there is a list of selection choices, so the user can search for a specific category. Below it, is the search box, which the user can type in the search terms. Next to it is the search button. To the right,, there is a slider, this slider allows the user to change the size of the text on the screen.</w:t>
+        <w:t xml:space="preserve">. At the top of UI, at the left side, there is a list of selection choices, so the user can search for a specific category. Below it, is the search box, which the user can type in the search </w:t>
+      </w:r>
+      <w:proofErr w:type="gramStart"/>
+      <w:r>
+        <w:rPr>
+          <w:rFonts w:ascii="Times New Roman" w:hAnsi="Times New Roman" w:cs="Times New Roman"/>
+          <w:sz w:val="24"/>
+          <w:szCs w:val="24"/>
+        </w:rPr>
+        <w:t>terms.</w:t>
+      </w:r>
+      <w:proofErr w:type="gramEnd"/>
+      <w:r>
+        <w:rPr>
+          <w:rFonts w:ascii="Times New Roman" w:hAnsi="Times New Roman" w:cs="Times New Roman"/>
+          <w:sz w:val="24"/>
+          <w:szCs w:val="24"/>
+        </w:rPr>
+        <w:t xml:space="preserve"> Next to it is the search button. To the right</w:t>
+      </w:r>
+      <w:proofErr w:type="gramStart"/>
+      <w:r>
+        <w:rPr>
+          <w:rFonts w:ascii="Times New Roman" w:hAnsi="Times New Roman" w:cs="Times New Roman"/>
+          <w:sz w:val="24"/>
+          <w:szCs w:val="24"/>
+        </w:rPr>
+        <w:t>,,</w:t>
+      </w:r>
+      <w:proofErr w:type="gramEnd"/>
+      <w:r>
+        <w:rPr>
+          <w:rFonts w:ascii="Times New Roman" w:hAnsi="Times New Roman" w:cs="Times New Roman"/>
+          <w:sz w:val="24"/>
+          <w:szCs w:val="24"/>
+        </w:rPr>
+        <w:t xml:space="preserve"> there is a slider, this slider allows the user to change the size of the text on the screen.</w:t>
       </w:r>
     </w:p>
     <w:p>
@@ -435,7 +525,25 @@
           <w:sz w:val="24"/>
           <w:szCs w:val="24"/>
         </w:rPr>
-        <w:t>On startup, the user is presented with a dialog to select a comfortable text size.  The user can select a text size with the mouse or keyboard.  Once the text is set, the user can click on the  Text Size button (or tab onto it and select it) to open the text size dialog again.</w:t>
+        <w:t xml:space="preserve">On startup, the user is presented with a dialog to select a comfortable text size.  The user can select a text size with the mouse or keyboard.  Once the text is set, the user can click on </w:t>
+      </w:r>
+      <w:proofErr w:type="gramStart"/>
+      <w:r>
+        <w:rPr>
+          <w:rFonts w:ascii="Times New Roman" w:hAnsi="Times New Roman" w:cs="Times New Roman"/>
+          <w:sz w:val="24"/>
+          <w:szCs w:val="24"/>
+        </w:rPr>
+        <w:t>the  Text</w:t>
+      </w:r>
+      <w:proofErr w:type="gramEnd"/>
+      <w:r>
+        <w:rPr>
+          <w:rFonts w:ascii="Times New Roman" w:hAnsi="Times New Roman" w:cs="Times New Roman"/>
+          <w:sz w:val="24"/>
+          <w:szCs w:val="24"/>
+        </w:rPr>
+        <w:t xml:space="preserve"> Size button (or tab onto it and select it) to open the text size dialog again.</w:t>
       </w:r>
     </w:p>
     <w:p>
@@ -457,9 +565,9 @@
         </w:rPr>
         <w:drawing>
           <wp:inline distT="0" distB="0" distL="0" distR="0">
-            <wp:extent cx="2076247" cy="2302933"/>
-            <wp:effectExtent l="25400" t="0" r="6553" b="0"/>
-            <wp:docPr id="2" name=""/>
+            <wp:extent cx="2214033" cy="2146012"/>
+            <wp:effectExtent l="25400" t="0" r="0" b="0"/>
+            <wp:docPr id="27" name="Picture 9"/>
             <wp:cNvGraphicFramePr>
               <a:graphicFrameLocks xmlns:a="http://schemas.openxmlformats.org/drawingml/2006/main" noChangeAspect="1"/>
             </wp:cNvGraphicFramePr>
@@ -467,7 +575,7 @@
               <a:graphicData uri="http://schemas.openxmlformats.org/drawingml/2006/picture">
                 <pic:pic xmlns:pic="http://schemas.openxmlformats.org/drawingml/2006/picture">
                   <pic:nvPicPr>
-                    <pic:cNvPr id="0" name="Picture 1"/>
+                    <pic:cNvPr id="0" name="Picture 9"/>
                     <pic:cNvPicPr>
                       <a:picLocks noChangeAspect="1" noChangeArrowheads="1"/>
                     </pic:cNvPicPr>
@@ -482,7 +590,7 @@
                   <pic:spPr bwMode="auto">
                     <a:xfrm>
                       <a:off x="0" y="0"/>
-                      <a:ext cx="2076247" cy="2302933"/>
+                      <a:ext cx="2215891" cy="2147813"/>
                     </a:xfrm>
                     <a:prstGeom prst="rect">
                       <a:avLst/>
@@ -997,13 +1105,23 @@
           </wp:anchor>
         </w:drawing>
       </w:r>
-      <w:r>
-        <w:rPr>
-          <w:rFonts w:ascii="Times New Roman" w:hAnsi="Times New Roman" w:cs="Times New Roman"/>
-          <w:sz w:val="24"/>
-          <w:szCs w:val="24"/>
-        </w:rPr>
-        <w:t>BigNews also shows all other searches from the user’s current session. The user can make multiple search requests and then switch between the results. If the user clicks on any one of the search terms on the right, the results for that search term get loaded to the left and the user can navigate through them the same way.</w:t>
+      <w:proofErr w:type="spellStart"/>
+      <w:r>
+        <w:rPr>
+          <w:rFonts w:ascii="Times New Roman" w:hAnsi="Times New Roman" w:cs="Times New Roman"/>
+          <w:sz w:val="24"/>
+          <w:szCs w:val="24"/>
+        </w:rPr>
+        <w:t>BigNews</w:t>
+      </w:r>
+      <w:proofErr w:type="spellEnd"/>
+      <w:r>
+        <w:rPr>
+          <w:rFonts w:ascii="Times New Roman" w:hAnsi="Times New Roman" w:cs="Times New Roman"/>
+          <w:sz w:val="24"/>
+          <w:szCs w:val="24"/>
+        </w:rPr>
+        <w:t xml:space="preserve"> also shows all other searches from the user’s current session. The user can make multiple search requests and then switch between the results. If the user clicks on any one of the search terms on the right, the results for that search term get loaded to the left and the user can navigate through them the same way.</w:t>
       </w:r>
     </w:p>
     <w:p>
@@ -1075,7 +1193,15 @@
     </w:p>
     <w:p>
       <w:r>
-        <w:t>The following keyboard shortcuts allow for quick traversal of BigNews without the use of the mouse:</w:t>
+        <w:t xml:space="preserve">The following keyboard shortcuts allow for quick traversal of </w:t>
+      </w:r>
+      <w:proofErr w:type="spellStart"/>
+      <w:r>
+        <w:t>BigNews</w:t>
+      </w:r>
+      <w:proofErr w:type="spellEnd"/>
+      <w:r>
+        <w:t xml:space="preserve"> without the use of the mouse:</w:t>
       </w:r>
     </w:p>
     <w:tbl>
@@ -1342,7 +1468,21 @@
         <w:rPr>
           <w:rFonts w:ascii="Times New Roman" w:hAnsi="Times New Roman" w:cs="Times New Roman"/>
         </w:rPr>
-        <w:t>These are the basic user manipulated functionalities BigNews supports. Here, is a scenario for a user</w:t>
+        <w:t xml:space="preserve">These are the basic user manipulated functionalities </w:t>
+      </w:r>
+      <w:proofErr w:type="spellStart"/>
+      <w:r>
+        <w:rPr>
+          <w:rFonts w:ascii="Times New Roman" w:hAnsi="Times New Roman" w:cs="Times New Roman"/>
+        </w:rPr>
+        <w:t>BigNews</w:t>
+      </w:r>
+      <w:proofErr w:type="spellEnd"/>
+      <w:r>
+        <w:rPr>
+          <w:rFonts w:ascii="Times New Roman" w:hAnsi="Times New Roman" w:cs="Times New Roman"/>
+        </w:rPr>
+        <w:t xml:space="preserve"> supports. Here, is a scenario for a user</w:t>
       </w:r>
       <w:r>
         <w:rPr>
@@ -1354,7 +1494,35 @@
         <w:rPr>
           <w:rFonts w:ascii="Times New Roman" w:hAnsi="Times New Roman" w:cs="Times New Roman"/>
         </w:rPr>
-        <w:t>searching for “cookies” then for “Ellan Glass” and then using the “Previous Search” pan, going back to the search results for cookies.</w:t>
+        <w:t>searching for “cookies” then for “</w:t>
+      </w:r>
+      <w:proofErr w:type="spellStart"/>
+      <w:r>
+        <w:rPr>
+          <w:rFonts w:ascii="Times New Roman" w:hAnsi="Times New Roman" w:cs="Times New Roman"/>
+        </w:rPr>
+        <w:t>Ellan</w:t>
+      </w:r>
+      <w:proofErr w:type="spellEnd"/>
+      <w:r>
+        <w:rPr>
+          <w:rFonts w:ascii="Times New Roman" w:hAnsi="Times New Roman" w:cs="Times New Roman"/>
+        </w:rPr>
+        <w:t xml:space="preserve"> Glass” and then using the “Previous Search” </w:t>
+      </w:r>
+      <w:proofErr w:type="gramStart"/>
+      <w:r>
+        <w:rPr>
+          <w:rFonts w:ascii="Times New Roman" w:hAnsi="Times New Roman" w:cs="Times New Roman"/>
+        </w:rPr>
+        <w:t>pan</w:t>
+      </w:r>
+      <w:proofErr w:type="gramEnd"/>
+      <w:r>
+        <w:rPr>
+          <w:rFonts w:ascii="Times New Roman" w:hAnsi="Times New Roman" w:cs="Times New Roman"/>
+        </w:rPr>
+        <w:t>, going back to the search results for cookies.</w:t>
       </w:r>
     </w:p>
     <w:tbl>
@@ -1364,13 +1532,79 @@
         <w:tblLook w:val="00BF"/>
       </w:tblPr>
       <w:tblGrid>
+        <w:gridCol w:w="4841"/>
         <w:gridCol w:w="4735"/>
-        <w:gridCol w:w="4841"/>
       </w:tblGrid>
       <w:tr>
         <w:tc>
           <w:tcPr>
-            <w:tcW w:w="4788" w:type="dxa"/>
+            <w:tcW w:w="4841" w:type="dxa"/>
+          </w:tcPr>
+          <w:p>
+            <w:pPr>
+              <w:jc w:val="both"/>
+              <w:rPr>
+                <w:rFonts w:ascii="Times New Roman" w:hAnsi="Times New Roman" w:cs="Times New Roman"/>
+                <w:i/>
+              </w:rPr>
+            </w:pPr>
+            <w:r>
+              <w:rPr>
+                <w:rFonts w:ascii="Times New Roman" w:hAnsi="Times New Roman" w:cs="Times New Roman"/>
+                <w:i/>
+                <w:noProof/>
+              </w:rPr>
+              <w:drawing>
+                <wp:inline distT="0" distB="0" distL="0" distR="0">
+                  <wp:extent cx="2980993" cy="1871133"/>
+                  <wp:effectExtent l="25400" t="0" r="0" b="0"/>
+                  <wp:docPr id="23" name="Picture 6"/>
+                  <wp:cNvGraphicFramePr>
+                    <a:graphicFrameLocks xmlns:a="http://schemas.openxmlformats.org/drawingml/2006/main" noChangeAspect="1"/>
+                  </wp:cNvGraphicFramePr>
+                  <a:graphic xmlns:a="http://schemas.openxmlformats.org/drawingml/2006/main">
+                    <a:graphicData uri="http://schemas.openxmlformats.org/drawingml/2006/picture">
+                      <pic:pic xmlns:pic="http://schemas.openxmlformats.org/drawingml/2006/picture">
+                        <pic:nvPicPr>
+                          <pic:cNvPr id="0" name="Picture 6"/>
+                          <pic:cNvPicPr>
+                            <a:picLocks noChangeAspect="1" noChangeArrowheads="1"/>
+                          </pic:cNvPicPr>
+                        </pic:nvPicPr>
+                        <pic:blipFill>
+                          <a:blip r:embed="rId16"/>
+                          <a:srcRect/>
+                          <a:stretch>
+                            <a:fillRect/>
+                          </a:stretch>
+                        </pic:blipFill>
+                        <pic:spPr bwMode="auto">
+                          <a:xfrm>
+                            <a:off x="0" y="0"/>
+                            <a:ext cx="2982289" cy="1871946"/>
+                          </a:xfrm>
+                          <a:prstGeom prst="rect">
+                            <a:avLst/>
+                          </a:prstGeom>
+                          <a:noFill/>
+                          <a:ln w="9525">
+                            <a:noFill/>
+                            <a:miter lim="800000"/>
+                            <a:headEnd/>
+                            <a:tailEnd/>
+                          </a:ln>
+                        </pic:spPr>
+                      </pic:pic>
+                    </a:graphicData>
+                  </a:graphic>
+                </wp:inline>
+              </w:drawing>
+            </w:r>
+          </w:p>
+        </w:tc>
+        <w:tc>
+          <w:tcPr>
+            <w:tcW w:w="4735" w:type="dxa"/>
           </w:tcPr>
           <w:p>
             <w:pPr>
@@ -1381,13 +1615,13 @@
             </w:pPr>
             <w:r>
               <w:rPr>
-                <w:noProof/>
+                <w:rFonts w:ascii="Times New Roman" w:hAnsi="Times New Roman" w:cs="Times New Roman"/>
               </w:rPr>
               <w:drawing>
                 <wp:inline distT="0" distB="0" distL="0" distR="0">
                   <wp:extent cx="2978150" cy="2051875"/>
                   <wp:effectExtent l="25400" t="0" r="0" b="0"/>
-                  <wp:docPr id="9" name="Picture 4"/>
+                  <wp:docPr id="19" name=""/>
                   <wp:cNvGraphicFramePr>
                     <a:graphicFrameLocks xmlns:a="http://schemas.openxmlformats.org/drawingml/2006/main" noChangeAspect="1"/>
                   </wp:cNvGraphicFramePr>
@@ -1401,7 +1635,7 @@
                           </pic:cNvPicPr>
                         </pic:nvPicPr>
                         <pic:blipFill>
-                          <a:blip r:embed="rId16"/>
+                          <a:blip r:embed="rId17"/>
                           <a:srcRect/>
                           <a:stretch>
                             <a:fillRect/>
@@ -1431,9 +1665,11 @@
             </w:r>
           </w:p>
         </w:tc>
+      </w:tr>
+      <w:tr>
         <w:tc>
           <w:tcPr>
-            <w:tcW w:w="4788" w:type="dxa"/>
+            <w:tcW w:w="4841" w:type="dxa"/>
           </w:tcPr>
           <w:p>
             <w:pPr>
@@ -1444,13 +1680,64 @@
             </w:pPr>
             <w:r>
               <w:rPr>
-                <w:noProof/>
+                <w:rFonts w:ascii="Times New Roman" w:hAnsi="Times New Roman" w:cs="Times New Roman"/>
+              </w:rPr>
+              <w:t>When she logs in, she sets her text size</w:t>
+            </w:r>
+          </w:p>
+        </w:tc>
+        <w:tc>
+          <w:tcPr>
+            <w:tcW w:w="4735" w:type="dxa"/>
+          </w:tcPr>
+          <w:p>
+            <w:pPr>
+              <w:jc w:val="both"/>
+              <w:rPr>
+                <w:rFonts w:ascii="Times New Roman" w:hAnsi="Times New Roman" w:cs="Times New Roman"/>
+              </w:rPr>
+            </w:pPr>
+            <w:r>
+              <w:rPr>
+                <w:rFonts w:ascii="Times New Roman" w:hAnsi="Times New Roman" w:cs="Times New Roman"/>
+              </w:rPr>
+              <w:t>When she chooses her font, she sees the headlines</w:t>
+            </w:r>
+          </w:p>
+          <w:p>
+            <w:pPr>
+              <w:jc w:val="both"/>
+              <w:rPr>
+                <w:rFonts w:ascii="Times New Roman" w:hAnsi="Times New Roman" w:cs="Times New Roman"/>
+              </w:rPr>
+            </w:pPr>
+          </w:p>
+        </w:tc>
+      </w:tr>
+      <w:tr>
+        <w:trPr>
+          <w:trHeight w:val="3068"/>
+        </w:trPr>
+        <w:tc>
+          <w:tcPr>
+            <w:tcW w:w="4841" w:type="dxa"/>
+          </w:tcPr>
+          <w:p>
+            <w:pPr>
+              <w:jc w:val="both"/>
+              <w:rPr>
+                <w:rFonts w:ascii="Times New Roman" w:hAnsi="Times New Roman" w:cs="Times New Roman"/>
+              </w:rPr>
+            </w:pPr>
+            <w:r>
+              <w:rPr>
+                <w:rFonts w:ascii="Times New Roman" w:hAnsi="Times New Roman" w:cs="Times New Roman"/>
               </w:rPr>
               <w:drawing>
                 <wp:inline distT="0" distB="0" distL="0" distR="0">
                   <wp:extent cx="3040875" cy="2099733"/>
                   <wp:effectExtent l="25400" t="0" r="7125" b="0"/>
-                  <wp:docPr id="10" name="Picture 5"/>
+                  <wp:docPr id="18" name=""/>
                   <wp:cNvGraphicFramePr>
                     <a:graphicFrameLocks xmlns:a="http://schemas.openxmlformats.org/drawingml/2006/main" noChangeAspect="1"/>
                   </wp:cNvGraphicFramePr>
@@ -1464,7 +1751,7 @@
                           </pic:cNvPicPr>
                         </pic:nvPicPr>
                         <pic:blipFill>
-                          <a:blip r:embed="rId17"/>
+                          <a:blip r:embed="rId18"/>
                           <a:srcRect/>
                           <a:stretch>
                             <a:fillRect/>
@@ -1494,38 +1781,9 @@
             </w:r>
           </w:p>
         </w:tc>
-      </w:tr>
-      <w:tr>
         <w:tc>
           <w:tcPr>
-            <w:tcW w:w="4788" w:type="dxa"/>
-          </w:tcPr>
-          <w:p>
-            <w:pPr>
-              <w:ind w:left="720"/>
-            </w:pPr>
-            <w:r>
-              <w:t>Main screen when the application loads.</w:t>
-            </w:r>
-            <w:r>
-              <w:rPr>
-                <w:noProof/>
-              </w:rPr>
-              <w:t xml:space="preserve"> </w:t>
-            </w:r>
-          </w:p>
-          <w:p>
-            <w:pPr>
-              <w:jc w:val="both"/>
-              <w:rPr>
-                <w:rFonts w:ascii="Times New Roman" w:hAnsi="Times New Roman" w:cs="Times New Roman"/>
-              </w:rPr>
-            </w:pPr>
-          </w:p>
-        </w:tc>
-        <w:tc>
-          <w:tcPr>
-            <w:tcW w:w="4788" w:type="dxa"/>
+            <w:tcW w:w="4735" w:type="dxa"/>
           </w:tcPr>
           <w:p>
             <w:pPr>
@@ -1538,49 +1796,27 @@
               <w:rPr>
                 <w:rFonts w:ascii="Times New Roman" w:hAnsi="Times New Roman" w:cs="Times New Roman"/>
               </w:rPr>
-              <w:t>Tootsie types in “Cookie” and clicks search.  She sees this.</w:t>
-            </w:r>
-          </w:p>
-        </w:tc>
-      </w:tr>
-      <w:tr>
-        <w:tc>
-          <w:tcPr>
-            <w:tcW w:w="4788" w:type="dxa"/>
-          </w:tcPr>
-          <w:p>
-            <w:pPr>
-              <w:jc w:val="both"/>
-              <w:rPr>
-                <w:rFonts w:ascii="Times New Roman" w:hAnsi="Times New Roman" w:cs="Times New Roman"/>
-              </w:rPr>
-            </w:pPr>
-            <w:r>
-              <w:rPr>
-                <w:rFonts w:ascii="Times New Roman" w:hAnsi="Times New Roman" w:cs="Times New Roman"/>
-                <w:noProof/>
-              </w:rPr>
               <w:drawing>
-                <wp:anchor distT="0" distB="0" distL="114300" distR="114300" simplePos="0" relativeHeight="251684864" behindDoc="0" locked="0" layoutInCell="1" allowOverlap="1">
+                <wp:anchor distT="0" distB="0" distL="114300" distR="114300" simplePos="0" relativeHeight="251693056" behindDoc="0" locked="0" layoutInCell="1" allowOverlap="1">
                   <wp:simplePos x="0" y="0"/>
                   <wp:positionH relativeFrom="column">
-                    <wp:posOffset>139700</wp:posOffset>
+                    <wp:posOffset>-635</wp:posOffset>
                   </wp:positionH>
                   <wp:positionV relativeFrom="paragraph">
-                    <wp:posOffset>-4272280</wp:posOffset>
+                    <wp:posOffset>-5150485</wp:posOffset>
                   </wp:positionV>
-                  <wp:extent cx="2747010" cy="1718310"/>
+                  <wp:extent cx="2929467" cy="1828800"/>
                   <wp:effectExtent l="25400" t="0" r="0" b="0"/>
                   <wp:wrapThrough wrapText="bothSides">
                     <wp:wrapPolygon edited="0">
-                      <wp:start x="-200" y="0"/>
-                      <wp:lineTo x="-200" y="21392"/>
-                      <wp:lineTo x="21570" y="21392"/>
-                      <wp:lineTo x="21570" y="0"/>
-                      <wp:lineTo x="-200" y="0"/>
+                      <wp:start x="-187" y="0"/>
+                      <wp:lineTo x="-187" y="21300"/>
+                      <wp:lineTo x="21539" y="21300"/>
+                      <wp:lineTo x="21539" y="0"/>
+                      <wp:lineTo x="-187" y="0"/>
                     </wp:wrapPolygon>
                   </wp:wrapThrough>
-                  <wp:docPr id="32" name=""/>
+                  <wp:docPr id="22" name=""/>
                   <wp:cNvGraphicFramePr>
                     <a:graphicFrameLocks xmlns:a="http://schemas.openxmlformats.org/drawingml/2006/main" noChangeAspect="1"/>
                   </wp:cNvGraphicFramePr>
@@ -1594,7 +1830,7 @@
                           </pic:cNvPicPr>
                         </pic:nvPicPr>
                         <pic:blipFill>
-                          <a:blip r:embed="rId18" cstate="print"/>
+                          <a:blip r:embed="rId19" cstate="print"/>
                           <a:srcRect/>
                           <a:stretch>
                             <a:fillRect/>
@@ -1603,7 +1839,7 @@
                         <pic:spPr bwMode="auto">
                           <a:xfrm>
                             <a:off x="0" y="0"/>
-                            <a:ext cx="2747010" cy="1718310"/>
+                            <a:ext cx="2929255" cy="1828800"/>
                           </a:xfrm>
                           <a:prstGeom prst="rect">
                             <a:avLst/>
@@ -1624,24 +1860,11 @@
             </w:r>
           </w:p>
         </w:tc>
-        <w:tc>
-          <w:tcPr>
-            <w:tcW w:w="4788" w:type="dxa"/>
-          </w:tcPr>
-          <w:p>
-            <w:pPr>
-              <w:jc w:val="both"/>
-              <w:rPr>
-                <w:rFonts w:ascii="Times New Roman" w:hAnsi="Times New Roman" w:cs="Times New Roman"/>
-              </w:rPr>
-            </w:pPr>
-          </w:p>
-        </w:tc>
       </w:tr>
       <w:tr>
         <w:tc>
           <w:tcPr>
-            <w:tcW w:w="4788" w:type="dxa"/>
+            <w:tcW w:w="4841" w:type="dxa"/>
           </w:tcPr>
           <w:p>
             <w:pPr>
@@ -1654,13 +1877,13 @@
               <w:rPr>
                 <w:rFonts w:ascii="Times New Roman" w:hAnsi="Times New Roman" w:cs="Times New Roman"/>
               </w:rPr>
-              <w:t>She opens a searh result she likes</w:t>
+              <w:t>Tootsie types in “Cookie” and clicks search.  She sees this.</w:t>
             </w:r>
           </w:p>
         </w:tc>
         <w:tc>
           <w:tcPr>
-            <w:tcW w:w="4788" w:type="dxa"/>
+            <w:tcW w:w="4735" w:type="dxa"/>
           </w:tcPr>
           <w:p>
             <w:pPr>
@@ -1669,13 +1892,19 @@
                 <w:rFonts w:ascii="Times New Roman" w:hAnsi="Times New Roman" w:cs="Times New Roman"/>
               </w:rPr>
             </w:pPr>
+            <w:r>
+              <w:rPr>
+                <w:rFonts w:ascii="Times New Roman" w:hAnsi="Times New Roman" w:cs="Times New Roman"/>
+              </w:rPr>
+              <w:t>She opens a search result she likes</w:t>
+            </w:r>
           </w:p>
         </w:tc>
       </w:tr>
       <w:tr>
         <w:tc>
           <w:tcPr>
-            <w:tcW w:w="4788" w:type="dxa"/>
+            <w:tcW w:w="4841" w:type="dxa"/>
           </w:tcPr>
           <w:p>
             <w:pPr>
@@ -1684,11 +1913,62 @@
                 <w:rFonts w:ascii="Times New Roman" w:hAnsi="Times New Roman" w:cs="Times New Roman"/>
               </w:rPr>
             </w:pPr>
+            <w:r>
+              <w:rPr>
+                <w:rFonts w:ascii="Times New Roman" w:hAnsi="Times New Roman" w:cs="Times New Roman"/>
+                <w:noProof/>
+              </w:rPr>
+              <w:drawing>
+                <wp:inline distT="0" distB="0" distL="0" distR="0">
+                  <wp:extent cx="2978150" cy="2207939"/>
+                  <wp:effectExtent l="25400" t="0" r="0" b="0"/>
+                  <wp:docPr id="24" name="Picture 7"/>
+                  <wp:cNvGraphicFramePr>
+                    <a:graphicFrameLocks xmlns:a="http://schemas.openxmlformats.org/drawingml/2006/main" noChangeAspect="1"/>
+                  </wp:cNvGraphicFramePr>
+                  <a:graphic xmlns:a="http://schemas.openxmlformats.org/drawingml/2006/main">
+                    <a:graphicData uri="http://schemas.openxmlformats.org/drawingml/2006/picture">
+                      <pic:pic xmlns:pic="http://schemas.openxmlformats.org/drawingml/2006/picture">
+                        <pic:nvPicPr>
+                          <pic:cNvPr id="0" name="Picture 7"/>
+                          <pic:cNvPicPr>
+                            <a:picLocks noChangeAspect="1" noChangeArrowheads="1"/>
+                          </pic:cNvPicPr>
+                        </pic:nvPicPr>
+                        <pic:blipFill>
+                          <a:blip r:embed="rId20"/>
+                          <a:srcRect/>
+                          <a:stretch>
+                            <a:fillRect/>
+                          </a:stretch>
+                        </pic:blipFill>
+                        <pic:spPr bwMode="auto">
+                          <a:xfrm>
+                            <a:off x="0" y="0"/>
+                            <a:ext cx="2978150" cy="2207939"/>
+                          </a:xfrm>
+                          <a:prstGeom prst="rect">
+                            <a:avLst/>
+                          </a:prstGeom>
+                          <a:noFill/>
+                          <a:ln w="9525">
+                            <a:noFill/>
+                            <a:miter lim="800000"/>
+                            <a:headEnd/>
+                            <a:tailEnd/>
+                          </a:ln>
+                        </pic:spPr>
+                      </pic:pic>
+                    </a:graphicData>
+                  </a:graphic>
+                </wp:inline>
+              </w:drawing>
+            </w:r>
           </w:p>
         </w:tc>
         <w:tc>
           <w:tcPr>
-            <w:tcW w:w="4788" w:type="dxa"/>
+            <w:tcW w:w="4735" w:type="dxa"/>
           </w:tcPr>
           <w:p>
             <w:pPr>
@@ -1697,13 +1977,64 @@
                 <w:rFonts w:ascii="Times New Roman" w:hAnsi="Times New Roman" w:cs="Times New Roman"/>
               </w:rPr>
             </w:pPr>
+            <w:r>
+              <w:rPr>
+                <w:rFonts w:ascii="Times New Roman" w:hAnsi="Times New Roman" w:cs="Times New Roman"/>
+                <w:noProof/>
+              </w:rPr>
+              <w:drawing>
+                <wp:inline distT="0" distB="0" distL="0" distR="0">
+                  <wp:extent cx="2880270" cy="2163233"/>
+                  <wp:effectExtent l="25400" t="0" r="0" b="0"/>
+                  <wp:docPr id="25" name="Picture 8"/>
+                  <wp:cNvGraphicFramePr>
+                    <a:graphicFrameLocks xmlns:a="http://schemas.openxmlformats.org/drawingml/2006/main" noChangeAspect="1"/>
+                  </wp:cNvGraphicFramePr>
+                  <a:graphic xmlns:a="http://schemas.openxmlformats.org/drawingml/2006/main">
+                    <a:graphicData uri="http://schemas.openxmlformats.org/drawingml/2006/picture">
+                      <pic:pic xmlns:pic="http://schemas.openxmlformats.org/drawingml/2006/picture">
+                        <pic:nvPicPr>
+                          <pic:cNvPr id="0" name="Picture 8"/>
+                          <pic:cNvPicPr>
+                            <a:picLocks noChangeAspect="1" noChangeArrowheads="1"/>
+                          </pic:cNvPicPr>
+                        </pic:nvPicPr>
+                        <pic:blipFill>
+                          <a:blip r:embed="rId21"/>
+                          <a:srcRect/>
+                          <a:stretch>
+                            <a:fillRect/>
+                          </a:stretch>
+                        </pic:blipFill>
+                        <pic:spPr bwMode="auto">
+                          <a:xfrm>
+                            <a:off x="0" y="0"/>
+                            <a:ext cx="2886423" cy="2167854"/>
+                          </a:xfrm>
+                          <a:prstGeom prst="rect">
+                            <a:avLst/>
+                          </a:prstGeom>
+                          <a:noFill/>
+                          <a:ln w="9525">
+                            <a:noFill/>
+                            <a:miter lim="800000"/>
+                            <a:headEnd/>
+                            <a:tailEnd/>
+                          </a:ln>
+                        </pic:spPr>
+                      </pic:pic>
+                    </a:graphicData>
+                  </a:graphic>
+                </wp:inline>
+              </w:drawing>
+            </w:r>
           </w:p>
         </w:tc>
       </w:tr>
       <w:tr>
         <w:tc>
           <w:tcPr>
-            <w:tcW w:w="4788" w:type="dxa"/>
+            <w:tcW w:w="4841" w:type="dxa"/>
           </w:tcPr>
           <w:p>
             <w:pPr>
@@ -1712,11 +2043,17 @@
                 <w:rFonts w:ascii="Times New Roman" w:hAnsi="Times New Roman" w:cs="Times New Roman"/>
               </w:rPr>
             </w:pPr>
+            <w:r>
+              <w:rPr>
+                <w:rFonts w:ascii="Times New Roman" w:hAnsi="Times New Roman" w:cs="Times New Roman"/>
+              </w:rPr>
+              <w:t>She types in “Ellen Glass” but it yields no results</w:t>
+            </w:r>
           </w:p>
         </w:tc>
         <w:tc>
           <w:tcPr>
-            <w:tcW w:w="4788" w:type="dxa"/>
+            <w:tcW w:w="4735" w:type="dxa"/>
           </w:tcPr>
           <w:p>
             <w:pPr>
@@ -1725,580 +2062,18 @@
                 <w:rFonts w:ascii="Times New Roman" w:hAnsi="Times New Roman" w:cs="Times New Roman"/>
               </w:rPr>
             </w:pPr>
+            <w:r>
+              <w:rPr>
+                <w:rFonts w:ascii="Times New Roman" w:hAnsi="Times New Roman" w:cs="Times New Roman"/>
+              </w:rPr>
+              <w:t>She clicks on the “cookie” entry in previous searches.</w:t>
+            </w:r>
           </w:p>
         </w:tc>
       </w:tr>
     </w:tbl>
     <w:p>
       <w:pPr>
-        <w:jc w:val="both"/>
-        <w:rPr>
-          <w:rFonts w:ascii="Times New Roman" w:hAnsi="Times New Roman" w:cs="Times New Roman"/>
-        </w:rPr>
-      </w:pPr>
-    </w:p>
-    <w:p>
-      <w:pPr>
-        <w:spacing w:after="0" w:line="240" w:lineRule="auto"/>
-        <w:rPr>
-          <w:rFonts w:ascii="Arial" w:hAnsi="Arial" w:cs="Arial"/>
-          <w:color w:val="000000"/>
-        </w:rPr>
-      </w:pPr>
-    </w:p>
-    <w:p>
-      <w:pPr>
-        <w:spacing w:after="0" w:line="240" w:lineRule="auto"/>
-        <w:rPr>
-          <w:rFonts w:ascii="Arial" w:hAnsi="Arial" w:cs="Arial"/>
-          <w:color w:val="000000"/>
-        </w:rPr>
-      </w:pPr>
-      <w:r>
-        <w:rPr>
-          <w:rFonts w:ascii="Arial" w:hAnsi="Arial" w:cs="Arial"/>
-          <w:color w:val="000000"/>
-        </w:rPr>
-        <w:tab/>
-        <w:t>From the search results, Tootsie double clicks the one she likes. This opens up another browser windows, provided below.</w:t>
-      </w:r>
-    </w:p>
-    <w:p>
-      <w:pPr>
-        <w:spacing w:after="0" w:line="240" w:lineRule="auto"/>
-        <w:rPr>
-          <w:rFonts w:ascii="Arial" w:hAnsi="Arial" w:cs="Arial"/>
-          <w:color w:val="000000"/>
-        </w:rPr>
-      </w:pPr>
-    </w:p>
-    <w:p>
-      <w:pPr>
-        <w:spacing w:after="0" w:line="240" w:lineRule="auto"/>
-        <w:rPr>
-          <w:rFonts w:ascii="Arial" w:hAnsi="Arial" w:cs="Arial"/>
-          <w:color w:val="000000"/>
-        </w:rPr>
-      </w:pPr>
-    </w:p>
-    <w:p>
-      <w:pPr>
-        <w:spacing w:after="0" w:line="240" w:lineRule="auto"/>
-        <w:rPr>
-          <w:rFonts w:ascii="Arial" w:hAnsi="Arial" w:cs="Arial"/>
-          <w:color w:val="000000"/>
-        </w:rPr>
-      </w:pPr>
-    </w:p>
-    <w:p>
-      <w:pPr>
-        <w:spacing w:after="0" w:line="240" w:lineRule="auto"/>
-        <w:rPr>
-          <w:rFonts w:ascii="Arial" w:hAnsi="Arial" w:cs="Arial"/>
-          <w:color w:val="000000"/>
-        </w:rPr>
-      </w:pPr>
-    </w:p>
-    <w:p>
-      <w:pPr>
-        <w:spacing w:after="0" w:line="240" w:lineRule="auto"/>
-        <w:rPr>
-          <w:rFonts w:ascii="Arial" w:hAnsi="Arial" w:cs="Arial"/>
-          <w:color w:val="000000"/>
-        </w:rPr>
-      </w:pPr>
-    </w:p>
-    <w:p>
-      <w:pPr>
-        <w:spacing w:after="0" w:line="240" w:lineRule="auto"/>
-        <w:rPr>
-          <w:rFonts w:ascii="Arial" w:hAnsi="Arial" w:cs="Arial"/>
-          <w:color w:val="000000"/>
-        </w:rPr>
-      </w:pPr>
-    </w:p>
-    <w:p>
-      <w:pPr>
-        <w:spacing w:after="0" w:line="240" w:lineRule="auto"/>
-        <w:rPr>
-          <w:rFonts w:ascii="Arial" w:hAnsi="Arial" w:cs="Arial"/>
-          <w:color w:val="000000"/>
-        </w:rPr>
-      </w:pPr>
-    </w:p>
-    <w:p>
-      <w:pPr>
-        <w:spacing w:after="0" w:line="240" w:lineRule="auto"/>
-        <w:rPr>
-          <w:rFonts w:ascii="Arial" w:hAnsi="Arial" w:cs="Arial"/>
-          <w:color w:val="000000"/>
-        </w:rPr>
-      </w:pPr>
-    </w:p>
-    <w:p>
-      <w:pPr>
-        <w:spacing w:after="0" w:line="240" w:lineRule="auto"/>
-        <w:rPr>
-          <w:rFonts w:ascii="Arial" w:hAnsi="Arial" w:cs="Arial"/>
-          <w:color w:val="000000"/>
-        </w:rPr>
-      </w:pPr>
-    </w:p>
-    <w:p>
-      <w:pPr>
-        <w:spacing w:after="0" w:line="240" w:lineRule="auto"/>
-        <w:rPr>
-          <w:rFonts w:ascii="Arial" w:hAnsi="Arial" w:cs="Arial"/>
-          <w:color w:val="000000"/>
-        </w:rPr>
-      </w:pPr>
-    </w:p>
-    <w:p>
-      <w:pPr>
-        <w:spacing w:after="0" w:line="240" w:lineRule="auto"/>
-        <w:rPr>
-          <w:rFonts w:ascii="Arial" w:hAnsi="Arial" w:cs="Arial"/>
-          <w:color w:val="000000"/>
-        </w:rPr>
-      </w:pPr>
-    </w:p>
-    <w:p>
-      <w:pPr>
-        <w:spacing w:after="0" w:line="240" w:lineRule="auto"/>
-        <w:rPr>
-          <w:rFonts w:ascii="Arial" w:hAnsi="Arial" w:cs="Arial"/>
-          <w:color w:val="000000"/>
-        </w:rPr>
-      </w:pPr>
-    </w:p>
-    <w:p>
-      <w:pPr>
-        <w:spacing w:after="0" w:line="240" w:lineRule="auto"/>
-        <w:rPr>
-          <w:rFonts w:ascii="Arial" w:hAnsi="Arial" w:cs="Arial"/>
-          <w:color w:val="000000"/>
-        </w:rPr>
-      </w:pPr>
-    </w:p>
-    <w:p>
-      <w:pPr>
-        <w:spacing w:after="0" w:line="240" w:lineRule="auto"/>
-        <w:rPr>
-          <w:rFonts w:ascii="Arial" w:hAnsi="Arial" w:cs="Arial"/>
-          <w:color w:val="000000"/>
-        </w:rPr>
-      </w:pPr>
-    </w:p>
-    <w:p>
-      <w:pPr>
-        <w:spacing w:after="0" w:line="240" w:lineRule="auto"/>
-        <w:rPr>
-          <w:rFonts w:ascii="Arial" w:hAnsi="Arial" w:cs="Arial"/>
-          <w:color w:val="000000"/>
-        </w:rPr>
-      </w:pPr>
-    </w:p>
-    <w:p>
-      <w:pPr>
-        <w:spacing w:after="0" w:line="240" w:lineRule="auto"/>
-        <w:rPr>
-          <w:rFonts w:ascii="Arial" w:hAnsi="Arial" w:cs="Arial"/>
-          <w:color w:val="000000"/>
-        </w:rPr>
-      </w:pPr>
-    </w:p>
-    <w:p>
-      <w:pPr>
-        <w:spacing w:after="0" w:line="240" w:lineRule="auto"/>
-        <w:rPr>
-          <w:rFonts w:ascii="Arial" w:hAnsi="Arial" w:cs="Arial"/>
-          <w:color w:val="000000"/>
-        </w:rPr>
-      </w:pPr>
-      <w:r>
-        <w:rPr>
-          <w:rFonts w:ascii="Arial" w:hAnsi="Arial" w:cs="Arial"/>
-          <w:color w:val="000000"/>
-        </w:rPr>
-        <w:t>Tootsie goes back to BigNews, and types in “Ell</w:t>
-      </w:r>
-      <w:r>
-        <w:rPr>
-          <w:rFonts w:ascii="Arial" w:hAnsi="Arial" w:cs="Arial"/>
-          <w:color w:val="000000"/>
-        </w:rPr>
-        <w:t>e</w:t>
-      </w:r>
-      <w:r>
-        <w:rPr>
-          <w:rFonts w:ascii="Arial" w:hAnsi="Arial" w:cs="Arial"/>
-          <w:color w:val="000000"/>
-        </w:rPr>
-        <w:t>n Glass” in the search box and clicks search. The following screen comes up.</w:t>
-      </w:r>
-    </w:p>
-    <w:p>
-      <w:pPr>
-        <w:spacing w:after="0" w:line="240" w:lineRule="auto"/>
-        <w:rPr>
-          <w:rFonts w:ascii="Arial" w:hAnsi="Arial" w:cs="Arial"/>
-          <w:color w:val="000000"/>
-        </w:rPr>
-      </w:pPr>
-      <w:r>
-        <w:rPr>
-          <w:rFonts w:ascii="Arial" w:hAnsi="Arial" w:cs="Arial"/>
-          <w:noProof/>
-          <w:color w:val="000000"/>
-        </w:rPr>
-        <w:drawing>
-          <wp:anchor distT="0" distB="0" distL="114300" distR="114300" simplePos="0" relativeHeight="251686912" behindDoc="0" locked="0" layoutInCell="1" allowOverlap="1">
-            <wp:simplePos x="0" y="0"/>
-            <wp:positionH relativeFrom="column">
-              <wp:posOffset>1143000</wp:posOffset>
-            </wp:positionH>
-            <wp:positionV relativeFrom="paragraph">
-              <wp:posOffset>73025</wp:posOffset>
-            </wp:positionV>
-            <wp:extent cx="3590925" cy="2247900"/>
-            <wp:effectExtent l="19050" t="0" r="9525" b="0"/>
-            <wp:wrapThrough wrapText="bothSides">
-              <wp:wrapPolygon edited="0">
-                <wp:start x="-115" y="0"/>
-                <wp:lineTo x="-115" y="21417"/>
-                <wp:lineTo x="21657" y="21417"/>
-                <wp:lineTo x="21657" y="0"/>
-                <wp:lineTo x="-115" y="0"/>
-              </wp:wrapPolygon>
-            </wp:wrapThrough>
-            <wp:docPr id="8" name="Picture 19"/>
-            <wp:cNvGraphicFramePr>
-              <a:graphicFrameLocks xmlns:a="http://schemas.openxmlformats.org/drawingml/2006/main" noChangeAspect="1"/>
-            </wp:cNvGraphicFramePr>
-            <a:graphic xmlns:a="http://schemas.openxmlformats.org/drawingml/2006/main">
-              <a:graphicData uri="http://schemas.openxmlformats.org/drawingml/2006/picture">
-                <pic:pic xmlns:pic="http://schemas.openxmlformats.org/drawingml/2006/picture">
-                  <pic:nvPicPr>
-                    <pic:cNvPr id="0" name="Picture 19"/>
-                    <pic:cNvPicPr>
-                      <a:picLocks noChangeAspect="1" noChangeArrowheads="1"/>
-                    </pic:cNvPicPr>
-                  </pic:nvPicPr>
-                  <pic:blipFill>
-                    <a:blip r:embed="rId19" cstate="print"/>
-                    <a:srcRect/>
-                    <a:stretch>
-                      <a:fillRect/>
-                    </a:stretch>
-                  </pic:blipFill>
-                  <pic:spPr bwMode="auto">
-                    <a:xfrm>
-                      <a:off x="0" y="0"/>
-                      <a:ext cx="3590925" cy="2247900"/>
-                    </a:xfrm>
-                    <a:prstGeom prst="rect">
-                      <a:avLst/>
-                    </a:prstGeom>
-                    <a:noFill/>
-                    <a:ln w="9525">
-                      <a:noFill/>
-                      <a:miter lim="800000"/>
-                      <a:headEnd/>
-                      <a:tailEnd/>
-                    </a:ln>
-                  </pic:spPr>
-                </pic:pic>
-              </a:graphicData>
-            </a:graphic>
-          </wp:anchor>
-        </w:drawing>
-      </w:r>
-    </w:p>
-    <w:p>
-      <w:pPr>
-        <w:spacing w:after="0" w:line="240" w:lineRule="auto"/>
-        <w:rPr>
-          <w:rFonts w:ascii="Arial" w:hAnsi="Arial" w:cs="Arial"/>
-          <w:color w:val="000000"/>
-        </w:rPr>
-      </w:pPr>
-    </w:p>
-    <w:p>
-      <w:pPr>
-        <w:spacing w:after="0" w:line="240" w:lineRule="auto"/>
-        <w:rPr>
-          <w:rFonts w:ascii="Arial" w:hAnsi="Arial" w:cs="Arial"/>
-          <w:color w:val="000000"/>
-        </w:rPr>
-      </w:pPr>
-    </w:p>
-    <w:p>
-      <w:pPr>
-        <w:spacing w:after="0" w:line="240" w:lineRule="auto"/>
-        <w:rPr>
-          <w:rFonts w:ascii="Arial" w:hAnsi="Arial" w:cs="Arial"/>
-          <w:color w:val="000000"/>
-        </w:rPr>
-      </w:pPr>
-    </w:p>
-    <w:p>
-      <w:pPr>
-        <w:spacing w:after="0" w:line="240" w:lineRule="auto"/>
-        <w:rPr>
-          <w:rFonts w:ascii="Arial" w:hAnsi="Arial" w:cs="Arial"/>
-          <w:color w:val="000000"/>
-        </w:rPr>
-      </w:pPr>
-    </w:p>
-    <w:p>
-      <w:pPr>
-        <w:spacing w:after="0" w:line="240" w:lineRule="auto"/>
-        <w:rPr>
-          <w:rFonts w:ascii="Arial" w:hAnsi="Arial" w:cs="Arial"/>
-          <w:color w:val="000000"/>
-        </w:rPr>
-      </w:pPr>
-    </w:p>
-    <w:p>
-      <w:pPr>
-        <w:spacing w:after="0" w:line="240" w:lineRule="auto"/>
-        <w:rPr>
-          <w:rFonts w:ascii="Arial" w:hAnsi="Arial" w:cs="Arial"/>
-          <w:color w:val="000000"/>
-        </w:rPr>
-      </w:pPr>
-    </w:p>
-    <w:p>
-      <w:pPr>
-        <w:spacing w:after="0" w:line="240" w:lineRule="auto"/>
-        <w:rPr>
-          <w:rFonts w:ascii="Arial" w:hAnsi="Arial" w:cs="Arial"/>
-          <w:color w:val="000000"/>
-        </w:rPr>
-      </w:pPr>
-    </w:p>
-    <w:p>
-      <w:pPr>
-        <w:spacing w:after="0" w:line="240" w:lineRule="auto"/>
-        <w:rPr>
-          <w:rFonts w:ascii="Arial" w:hAnsi="Arial" w:cs="Arial"/>
-          <w:color w:val="000000"/>
-        </w:rPr>
-      </w:pPr>
-    </w:p>
-    <w:p>
-      <w:pPr>
-        <w:spacing w:after="0" w:line="240" w:lineRule="auto"/>
-        <w:rPr>
-          <w:rFonts w:ascii="Arial" w:hAnsi="Arial" w:cs="Arial"/>
-          <w:color w:val="000000"/>
-        </w:rPr>
-      </w:pPr>
-    </w:p>
-    <w:p>
-      <w:pPr>
-        <w:spacing w:after="0" w:line="240" w:lineRule="auto"/>
-        <w:rPr>
-          <w:rFonts w:ascii="Arial" w:hAnsi="Arial" w:cs="Arial"/>
-          <w:color w:val="000000"/>
-        </w:rPr>
-      </w:pPr>
-    </w:p>
-    <w:p>
-      <w:pPr>
-        <w:spacing w:after="0" w:line="240" w:lineRule="auto"/>
-        <w:rPr>
-          <w:rFonts w:ascii="Arial" w:hAnsi="Arial" w:cs="Arial"/>
-          <w:color w:val="000000"/>
-        </w:rPr>
-      </w:pPr>
-    </w:p>
-    <w:p>
-      <w:pPr>
-        <w:spacing w:after="0" w:line="240" w:lineRule="auto"/>
-        <w:rPr>
-          <w:rFonts w:ascii="Arial" w:hAnsi="Arial" w:cs="Arial"/>
-          <w:color w:val="000000"/>
-        </w:rPr>
-      </w:pPr>
-    </w:p>
-    <w:p>
-      <w:pPr>
-        <w:spacing w:after="0" w:line="240" w:lineRule="auto"/>
-        <w:rPr>
-          <w:rFonts w:ascii="Arial" w:hAnsi="Arial" w:cs="Arial"/>
-          <w:color w:val="000000"/>
-        </w:rPr>
-      </w:pPr>
-    </w:p>
-    <w:p>
-      <w:pPr>
-        <w:spacing w:after="0" w:line="240" w:lineRule="auto"/>
-        <w:rPr>
-          <w:rFonts w:ascii="Arial" w:hAnsi="Arial" w:cs="Arial"/>
-          <w:color w:val="000000"/>
-        </w:rPr>
-      </w:pPr>
-    </w:p>
-    <w:p>
-      <w:pPr>
-        <w:spacing w:after="0" w:line="240" w:lineRule="auto"/>
-        <w:rPr>
-          <w:rFonts w:ascii="Arial" w:hAnsi="Arial" w:cs="Arial"/>
-          <w:color w:val="000000"/>
-        </w:rPr>
-      </w:pPr>
-    </w:p>
-    <w:p>
-      <w:pPr>
-        <w:spacing w:after="0" w:line="240" w:lineRule="auto"/>
-        <w:rPr>
-          <w:rFonts w:ascii="Arial" w:hAnsi="Arial" w:cs="Arial"/>
-          <w:color w:val="000000"/>
-        </w:rPr>
-      </w:pPr>
-      <w:r>
-        <w:rPr>
-          <w:rFonts w:ascii="Arial" w:hAnsi="Arial" w:cs="Arial"/>
-          <w:color w:val="000000"/>
-        </w:rPr>
-        <w:t>Tootsie clicks on the “cookies” entry in the “previous searches” to open the previous search. The following page shows up.</w:t>
-      </w:r>
-    </w:p>
-    <w:p>
-      <w:pPr>
-        <w:spacing w:after="0" w:line="240" w:lineRule="auto"/>
-        <w:rPr>
-          <w:rFonts w:ascii="Arial" w:hAnsi="Arial" w:cs="Arial"/>
-          <w:color w:val="000000"/>
-        </w:rPr>
-      </w:pPr>
-    </w:p>
-    <w:p>
-      <w:pPr>
-        <w:rPr>
-          <w:rFonts w:ascii="Arial" w:hAnsi="Arial" w:cs="Arial"/>
-        </w:rPr>
-      </w:pPr>
-      <w:r>
-        <w:rPr>
-          <w:rFonts w:ascii="Arial" w:hAnsi="Arial" w:cs="Arial"/>
-          <w:noProof/>
-        </w:rPr>
-        <w:drawing>
-          <wp:anchor distT="0" distB="0" distL="114300" distR="114300" simplePos="0" relativeHeight="251688960" behindDoc="0" locked="0" layoutInCell="1" allowOverlap="1">
-            <wp:simplePos x="0" y="0"/>
-            <wp:positionH relativeFrom="column">
-              <wp:posOffset>1143000</wp:posOffset>
-            </wp:positionH>
-            <wp:positionV relativeFrom="paragraph">
-              <wp:posOffset>107315</wp:posOffset>
-            </wp:positionV>
-            <wp:extent cx="3543300" cy="2219325"/>
-            <wp:effectExtent l="19050" t="0" r="0" b="0"/>
-            <wp:wrapThrough wrapText="bothSides">
-              <wp:wrapPolygon edited="0">
-                <wp:start x="-116" y="0"/>
-                <wp:lineTo x="-116" y="21507"/>
-                <wp:lineTo x="21600" y="21507"/>
-                <wp:lineTo x="21600" y="0"/>
-                <wp:lineTo x="-116" y="0"/>
-              </wp:wrapPolygon>
-            </wp:wrapThrough>
-            <wp:docPr id="34" name="Picture 22"/>
-            <wp:cNvGraphicFramePr>
-              <a:graphicFrameLocks xmlns:a="http://schemas.openxmlformats.org/drawingml/2006/main" noChangeAspect="1"/>
-            </wp:cNvGraphicFramePr>
-            <a:graphic xmlns:a="http://schemas.openxmlformats.org/drawingml/2006/main">
-              <a:graphicData uri="http://schemas.openxmlformats.org/drawingml/2006/picture">
-                <pic:pic xmlns:pic="http://schemas.openxmlformats.org/drawingml/2006/picture">
-                  <pic:nvPicPr>
-                    <pic:cNvPr id="0" name="Picture 22"/>
-                    <pic:cNvPicPr>
-                      <a:picLocks noChangeAspect="1" noChangeArrowheads="1"/>
-                    </pic:cNvPicPr>
-                  </pic:nvPicPr>
-                  <pic:blipFill>
-                    <a:blip r:embed="rId20" cstate="print"/>
-                    <a:srcRect/>
-                    <a:stretch>
-                      <a:fillRect/>
-                    </a:stretch>
-                  </pic:blipFill>
-                  <pic:spPr bwMode="auto">
-                    <a:xfrm>
-                      <a:off x="0" y="0"/>
-                      <a:ext cx="3543300" cy="2219325"/>
-                    </a:xfrm>
-                    <a:prstGeom prst="rect">
-                      <a:avLst/>
-                    </a:prstGeom>
-                    <a:noFill/>
-                    <a:ln w="9525">
-                      <a:noFill/>
-                      <a:miter lim="800000"/>
-                      <a:headEnd/>
-                      <a:tailEnd/>
-                    </a:ln>
-                  </pic:spPr>
-                </pic:pic>
-              </a:graphicData>
-            </a:graphic>
-          </wp:anchor>
-        </w:drawing>
-      </w:r>
-    </w:p>
-    <w:p>
-      <w:pPr>
-        <w:rPr>
-          <w:rFonts w:ascii="Arial" w:hAnsi="Arial" w:cs="Arial"/>
-        </w:rPr>
-      </w:pPr>
-    </w:p>
-    <w:p>
-      <w:pPr>
-        <w:rPr>
-          <w:rFonts w:ascii="Arial" w:hAnsi="Arial" w:cs="Arial"/>
-        </w:rPr>
-      </w:pPr>
-    </w:p>
-    <w:p>
-      <w:pPr>
-        <w:rPr>
-          <w:rFonts w:ascii="Arial" w:hAnsi="Arial" w:cs="Arial"/>
-        </w:rPr>
-      </w:pPr>
-    </w:p>
-    <w:p>
-      <w:pPr>
-        <w:rPr>
-          <w:rFonts w:ascii="Arial" w:hAnsi="Arial" w:cs="Arial"/>
-        </w:rPr>
-      </w:pPr>
-    </w:p>
-    <w:p>
-      <w:pPr>
-        <w:rPr>
-          <w:rFonts w:ascii="Arial" w:hAnsi="Arial" w:cs="Arial"/>
-        </w:rPr>
-      </w:pPr>
-    </w:p>
-    <w:p>
-      <w:pPr>
-        <w:rPr>
-          <w:rFonts w:ascii="Arial" w:hAnsi="Arial" w:cs="Arial"/>
-        </w:rPr>
-      </w:pPr>
-    </w:p>
-    <w:p>
-      <w:pPr>
-        <w:rPr>
-          <w:rFonts w:ascii="Arial" w:hAnsi="Arial" w:cs="Arial"/>
-        </w:rPr>
-      </w:pPr>
-    </w:p>
-    <w:p>
-      <w:pPr>
         <w:tabs>
           <w:tab w:val="left" w:pos="3893"/>
           <w:tab w:val="center" w:pos="4680"/>
@@ -2331,7 +2106,7 @@
       </w:r>
     </w:p>
     <w:sectPr>
-      <w:footerReference w:type="default" r:id="rId21"/>
+      <w:footerReference w:type="default" r:id="rId22"/>
       <w:pgSz w:w="12240" w:h="15840"/>
       <w:pgMar w:top="1440" w:right="1440" w:bottom="1440" w:left="1440" w:gutter="0"/>
       <w:pgNumType w:start="0"/>
@@ -2388,7 +2163,7 @@
             <w:rPr>
               <w:noProof/>
             </w:rPr>
-            <w:t>3</w:t>
+            <w:t>1</w:t>
           </w:r>
         </w:fldSimple>
       </w:p>

</xml_diff>